<commit_message>
promena broja vilenjaka u iyvedeni atribut
</commit_message>
<xml_diff>
--- a/Informacioni sistem Deda Mrazove radionice/Relacioni model.docx
+++ b/Informacioni sistem Deda Mrazove radionice/Relacioni model.docx
@@ -10,34 +10,93 @@
           <w:szCs w:val="48"/>
         </w:rPr>
       </w:pPr>
+      <w:proofErr w:type="spellStart"/>
       <w:r>
         <w:rPr>
           <w:sz w:val="48"/>
           <w:szCs w:val="48"/>
         </w:rPr>
-        <w:t>‘[L</w:t>
-      </w:r>
+        <w:t>Relacioni</w:t>
+      </w:r>
+      <w:proofErr w:type="spellEnd"/>
       <w:r>
         <w:rPr>
           <w:sz w:val="48"/>
           <w:szCs w:val="48"/>
         </w:rPr>
-        <w:t>Relacioni model baze podataka za informacioni s</w:t>
-      </w:r>
+        <w:t xml:space="preserve"> model baze podataka za </w:t>
+      </w:r>
+      <w:proofErr w:type="spellStart"/>
       <w:r>
         <w:rPr>
           <w:sz w:val="48"/>
           <w:szCs w:val="48"/>
         </w:rPr>
-        <w:t>i</w:t>
-      </w:r>
+        <w:t>informacioni</w:t>
+      </w:r>
+      <w:proofErr w:type="spellEnd"/>
       <w:r>
         <w:rPr>
           <w:sz w:val="48"/>
           <w:szCs w:val="48"/>
         </w:rPr>
-        <w:t>stem radionice Deda Mraza</w:t>
-      </w:r>
+        <w:t xml:space="preserve"> s</w:t>
+      </w:r>
+      <w:r>
+        <w:rPr>
+          <w:sz w:val="48"/>
+          <w:szCs w:val="48"/>
+        </w:rPr>
+        <w:t>i</w:t>
+      </w:r>
+      <w:r>
+        <w:rPr>
+          <w:sz w:val="48"/>
+          <w:szCs w:val="48"/>
+        </w:rPr>
+        <w:t xml:space="preserve">stem </w:t>
+      </w:r>
+      <w:proofErr w:type="spellStart"/>
+      <w:r>
+        <w:rPr>
+          <w:sz w:val="48"/>
+          <w:szCs w:val="48"/>
+        </w:rPr>
+        <w:t>radionice</w:t>
+      </w:r>
+      <w:proofErr w:type="spellEnd"/>
+      <w:r>
+        <w:rPr>
+          <w:sz w:val="48"/>
+          <w:szCs w:val="48"/>
+        </w:rPr>
+        <w:t xml:space="preserve"> </w:t>
+      </w:r>
+      <w:proofErr w:type="spellStart"/>
+      <w:r>
+        <w:rPr>
+          <w:sz w:val="48"/>
+          <w:szCs w:val="48"/>
+        </w:rPr>
+        <w:t>Deda</w:t>
+      </w:r>
+      <w:proofErr w:type="spellEnd"/>
+      <w:r>
+        <w:rPr>
+          <w:sz w:val="48"/>
+          <w:szCs w:val="48"/>
+        </w:rPr>
+        <w:t xml:space="preserve"> </w:t>
+      </w:r>
+      <w:proofErr w:type="spellStart"/>
+      <w:r>
+        <w:rPr>
+          <w:sz w:val="48"/>
+          <w:szCs w:val="48"/>
+        </w:rPr>
+        <w:t>Mraza</w:t>
+      </w:r>
+      <w:proofErr w:type="spellEnd"/>
     </w:p>
     <w:p/>
     <w:p>
@@ -48,8 +107,45 @@
       </w:pPr>
     </w:p>
     <w:p>
-      <w:r>
-        <w:t>Konačni relacioni model sastoji se od sledećih relacija:</w:t>
+      <w:proofErr w:type="spellStart"/>
+      <w:r>
+        <w:t>Konačni</w:t>
+      </w:r>
+      <w:proofErr w:type="spellEnd"/>
+      <w:r>
+        <w:t xml:space="preserve"> </w:t>
+      </w:r>
+      <w:proofErr w:type="spellStart"/>
+      <w:r>
+        <w:t>relacioni</w:t>
+      </w:r>
+      <w:proofErr w:type="spellEnd"/>
+      <w:r>
+        <w:t xml:space="preserve"> model </w:t>
+      </w:r>
+      <w:proofErr w:type="spellStart"/>
+      <w:r>
+        <w:t>sastoji</w:t>
+      </w:r>
+      <w:proofErr w:type="spellEnd"/>
+      <w:r>
+        <w:t xml:space="preserve"> se od </w:t>
+      </w:r>
+      <w:proofErr w:type="spellStart"/>
+      <w:r>
+        <w:t>sledećih</w:t>
+      </w:r>
+      <w:proofErr w:type="spellEnd"/>
+      <w:r>
+        <w:t xml:space="preserve"> </w:t>
+      </w:r>
+      <w:proofErr w:type="spellStart"/>
+      <w:r>
+        <w:t>relacija</w:t>
+      </w:r>
+      <w:proofErr w:type="spellEnd"/>
+      <w:r>
+        <w:t>:</w:t>
       </w:r>
     </w:p>
     <w:p>
@@ -338,7 +434,7 @@
         <w:rPr>
           <w:lang w:val="sr-Latn-RS"/>
         </w:rPr>
-        <w:t>, Naziv, Tip_igračke, Broj_angažovanih_vilenjaka)</w:t>
+        <w:t>, Naziv, Tip_igračke)</w:t>
       </w:r>
     </w:p>
     <w:p>
@@ -357,16 +453,20 @@
       </w:r>
       <w:r>
         <w:rPr>
-          <w:u w:val="single"/>
-          <w:lang w:val="sr-Latn-RS"/>
-        </w:rPr>
-        <w:t xml:space="preserve">Naziv, </w:t>
-      </w:r>
-      <w:r>
-        <w:rPr>
-          <w:i/>
-          <w:iCs/>
-          <w:u w:val="single"/>
+          <w:lang w:val="sr-Latn-RS"/>
+        </w:rPr>
+        <w:t>Naziv</w:t>
+      </w:r>
+      <w:r>
+        <w:rPr>
+          <w:lang w:val="sr-Latn-RS"/>
+        </w:rPr>
+        <w:t xml:space="preserve">, </w:t>
+      </w:r>
+      <w:r>
+        <w:rPr>
+          <w:i/>
+          <w:iCs/>
           <w:lang w:val="sr-Latn-RS"/>
         </w:rPr>
         <w:t>ID_Dela_radionice</w:t>
@@ -764,9 +864,11 @@
           <w:lang w:val="sr-Latn-RS"/>
         </w:rPr>
       </w:pPr>
+      <w:proofErr w:type="spellStart"/>
       <w:r>
         <w:t>Prevođenje</w:t>
       </w:r>
+      <w:proofErr w:type="spellEnd"/>
       <w:r>
         <w:rPr>
           <w:lang w:val="sr-Latn-RS"/>
@@ -1006,7 +1108,7 @@
         <w:rPr>
           <w:lang w:val="sr-Latn-RS"/>
         </w:rPr>
-        <w:t>, Naziv, Tip_igračke, Broj_angažovanih_vilenjaka)</w:t>
+        <w:t>, Naziv, Tip_igračke)</w:t>
       </w:r>
     </w:p>
     <w:p>

</xml_diff>

<commit_message>
promena u  c i d
</commit_message>
<xml_diff>
--- a/Informacioni sistem Deda Mrazove radionice/Relacioni model.docx
+++ b/Informacioni sistem Deda Mrazove radionice/Relacioni model.docx
@@ -62,7 +62,7 @@
           <w:sz w:val="48"/>
           <w:szCs w:val="48"/>
         </w:rPr>
-        <w:t>radionice</w:t>
+        <w:t>Deda</w:t>
       </w:r>
       <w:proofErr w:type="spellEnd"/>
       <w:r>
@@ -78,7 +78,7 @@
           <w:sz w:val="48"/>
           <w:szCs w:val="48"/>
         </w:rPr>
-        <w:t>Deda</w:t>
+        <w:t>mrazove</w:t>
       </w:r>
       <w:proofErr w:type="spellEnd"/>
       <w:r>
@@ -94,7 +94,7 @@
           <w:sz w:val="48"/>
           <w:szCs w:val="48"/>
         </w:rPr>
-        <w:t>Mraza</w:t>
+        <w:t>radionice</w:t>
       </w:r>
       <w:proofErr w:type="spellEnd"/>
     </w:p>
@@ -262,6 +262,13 @@
       </w:r>
       <w:r>
         <w:rPr>
+          <w:u w:val="single"/>
+          <w:lang w:val="sr-Latn-RS"/>
+        </w:rPr>
+        <w:t xml:space="preserve">ID, </w:t>
+      </w:r>
+      <w:r>
+        <w:rPr>
           <w:i/>
           <w:iCs/>
           <w:u w:val="single"/>
@@ -302,7 +309,23 @@
           <w:iCs/>
           <w:lang w:val="sr-Latn-RS"/>
         </w:rPr>
-        <w:t>, ID_Radionice</w:t>
+        <w:t>, ID_</w:t>
+      </w:r>
+      <w:r>
+        <w:rPr>
+          <w:i/>
+          <w:iCs/>
+          <w:lang w:val="sr-Latn-RS"/>
+        </w:rPr>
+        <w:t>Dela_r</w:t>
+      </w:r>
+      <w:r>
+        <w:rPr>
+          <w:i/>
+          <w:iCs/>
+          <w:lang w:val="sr-Latn-RS"/>
+        </w:rPr>
+        <w:t>adionice</w:t>
       </w:r>
       <w:r>
         <w:rPr>
@@ -318,6 +341,141 @@
           <w:ilvl w:val="0"/>
           <w:numId w:val="11"/>
         </w:numPr>
+        <w:rPr>
+          <w:lang w:val="sr-Latn-RS"/>
+        </w:rPr>
+      </w:pPr>
+      <w:r>
+        <w:rPr>
+          <w:lang w:val="sr-Latn-RS"/>
+        </w:rPr>
+        <w:t>PESMA (</w:t>
+      </w:r>
+      <w:r>
+        <w:rPr>
+          <w:u w:val="single"/>
+          <w:lang w:val="sr-Latn-RS"/>
+        </w:rPr>
+        <w:t>ID</w:t>
+      </w:r>
+      <w:r>
+        <w:rPr>
+          <w:lang w:val="sr-Latn-RS"/>
+        </w:rPr>
+        <w:t xml:space="preserve">, </w:t>
+      </w:r>
+      <w:r>
+        <w:rPr>
+          <w:i/>
+          <w:iCs/>
+          <w:u w:val="single"/>
+          <w:lang w:val="sr-Latn-RS"/>
+        </w:rPr>
+        <w:t>ID</w:t>
+      </w:r>
+      <w:r>
+        <w:rPr>
+          <w:i/>
+          <w:iCs/>
+          <w:u w:val="single"/>
+          <w:lang w:val="sr-Latn-RS"/>
+        </w:rPr>
+        <w:t>_Vilenjaka</w:t>
+      </w:r>
+      <w:r>
+        <w:rPr>
+          <w:lang w:val="sr-Latn-RS"/>
+        </w:rPr>
+        <w:t xml:space="preserve">, </w:t>
+      </w:r>
+      <w:r>
+        <w:rPr>
+          <w:u w:val="single"/>
+          <w:lang w:val="sr-Latn-RS"/>
+        </w:rPr>
+        <w:t>Naziv</w:t>
+      </w:r>
+      <w:r>
+        <w:rPr>
+          <w:lang w:val="sr-Latn-RS"/>
+        </w:rPr>
+        <w:t>, Tekst)</w:t>
+      </w:r>
+    </w:p>
+    <w:p>
+      <w:pPr>
+        <w:pStyle w:val="ListParagraph"/>
+        <w:numPr>
+          <w:ilvl w:val="0"/>
+          <w:numId w:val="11"/>
+        </w:numPr>
+        <w:rPr>
+          <w:lang w:val="sr-Latn-RS"/>
+        </w:rPr>
+      </w:pPr>
+      <w:r>
+        <w:rPr>
+          <w:lang w:val="sr-Latn-RS"/>
+        </w:rPr>
+        <w:t>TIM (</w:t>
+      </w:r>
+      <w:r>
+        <w:rPr>
+          <w:u w:val="single"/>
+          <w:lang w:val="sr-Latn-RS"/>
+        </w:rPr>
+        <w:t>ID</w:t>
+      </w:r>
+      <w:r>
+        <w:rPr>
+          <w:lang w:val="sr-Latn-RS"/>
+        </w:rPr>
+        <w:t xml:space="preserve">, </w:t>
+      </w:r>
+      <w:r>
+        <w:rPr>
+          <w:i/>
+          <w:iCs/>
+          <w:lang w:val="sr-Latn-RS"/>
+        </w:rPr>
+        <w:t>ID</w:t>
+      </w:r>
+      <w:r>
+        <w:rPr>
+          <w:i/>
+          <w:iCs/>
+          <w:u w:val="single"/>
+          <w:lang w:val="sr-Latn-RS"/>
+        </w:rPr>
+        <w:t>_Vilenjaka</w:t>
+      </w:r>
+      <w:r>
+        <w:rPr>
+          <w:lang w:val="sr-Latn-RS"/>
+        </w:rPr>
+        <w:t xml:space="preserve">, </w:t>
+      </w:r>
+      <w:r>
+        <w:rPr>
+          <w:u w:val="single"/>
+          <w:lang w:val="sr-Latn-RS"/>
+        </w:rPr>
+        <w:t>Naziv</w:t>
+      </w:r>
+      <w:r>
+        <w:rPr>
+          <w:lang w:val="sr-Latn-RS"/>
+        </w:rPr>
+        <w:t>)</w:t>
+      </w:r>
+    </w:p>
+    <w:p>
+      <w:pPr>
+        <w:pStyle w:val="ListParagraph"/>
+        <w:numPr>
+          <w:ilvl w:val="0"/>
+          <w:numId w:val="11"/>
+        </w:numPr>
       </w:pPr>
       <w:r>
         <w:rPr>
@@ -453,6 +611,7 @@
       </w:r>
       <w:r>
         <w:rPr>
+          <w:u w:val="single"/>
           <w:lang w:val="sr-Latn-RS"/>
         </w:rPr>
         <w:t>Naziv</w:t>
@@ -485,12 +644,161 @@
           <w:ilvl w:val="0"/>
           <w:numId w:val="11"/>
         </w:numPr>
-      </w:pPr>
-      <w:r>
-        <w:rPr>
-          <w:lang w:val="sr-Latn-RS"/>
-        </w:rPr>
-        <w:t>VILENJAK_ZA_IRVASE (</w:t>
+        <w:rPr>
+          <w:lang w:val="sr-Latn-RS"/>
+        </w:rPr>
+      </w:pPr>
+      <w:r>
+        <w:rPr>
+          <w:lang w:val="sr-Latn-RS"/>
+        </w:rPr>
+        <w:t>VILENJAK(</w:t>
+      </w:r>
+      <w:r>
+        <w:rPr>
+          <w:u w:val="single"/>
+          <w:lang w:val="sr-Latn-RS"/>
+        </w:rPr>
+        <w:t>ID</w:t>
+      </w:r>
+      <w:r>
+        <w:rPr>
+          <w:lang w:val="sr-Latn-RS"/>
+        </w:rPr>
+        <w:t xml:space="preserve">, Jedinstveno_ime, Zemlja_porekla, Datum_zaposlenja, Vrsta_vilenjaka, </w:t>
+      </w:r>
+      <w:r>
+        <w:t xml:space="preserve">, </w:t>
+      </w:r>
+      <w:proofErr w:type="spellStart"/>
+      <w:r>
+        <w:rPr>
+          <w:i/>
+          <w:iCs/>
+        </w:rPr>
+        <w:t>ID_Irvasa</w:t>
+      </w:r>
+      <w:proofErr w:type="spellEnd"/>
+      <w:r>
+        <w:rPr>
+          <w:lang w:val="sr-Latn-RS"/>
+        </w:rPr>
+        <w:t xml:space="preserve"> </w:t>
+      </w:r>
+      <w:r>
+        <w:rPr>
+          <w:lang w:val="sr-Latn-RS"/>
+        </w:rPr>
+        <w:t>,</w:t>
+      </w:r>
+      <w:r>
+        <w:rPr>
+          <w:i/>
+          <w:iCs/>
+        </w:rPr>
+        <w:t xml:space="preserve"> </w:t>
+      </w:r>
+      <w:proofErr w:type="spellStart"/>
+      <w:r>
+        <w:rPr>
+          <w:i/>
+          <w:iCs/>
+        </w:rPr>
+        <w:t>ID_Tovara</w:t>
+      </w:r>
+      <w:proofErr w:type="spellEnd"/>
+      <w:r>
+        <w:rPr>
+          <w:lang w:val="sr-Latn-RS"/>
+        </w:rPr>
+        <w:t xml:space="preserve"> </w:t>
+      </w:r>
+      <w:r>
+        <w:rPr>
+          <w:lang w:val="sr-Latn-RS"/>
+        </w:rPr>
+        <w:t>,</w:t>
+      </w:r>
+      <w:r>
+        <w:rPr>
+          <w:lang w:val="sr-Latn-RS"/>
+        </w:rPr>
+        <w:t xml:space="preserve">Tip_materijala, Flag_koordinator, </w:t>
+      </w:r>
+      <w:r>
+        <w:rPr>
+          <w:i/>
+          <w:iCs/>
+          <w:lang w:val="sr-Latn-RS"/>
+        </w:rPr>
+        <w:t>Naziv_tima</w:t>
+      </w:r>
+      <w:r>
+        <w:rPr>
+          <w:lang w:val="sr-Latn-RS"/>
+        </w:rPr>
+        <w:t>, Flag_</w:t>
+      </w:r>
+      <w:proofErr w:type="spellStart"/>
+      <w:r>
+        <w:t>šef</w:t>
+      </w:r>
+      <w:proofErr w:type="spellEnd"/>
+      <w:r>
+        <w:t xml:space="preserve">, </w:t>
+      </w:r>
+      <w:proofErr w:type="spellStart"/>
+      <w:r>
+        <w:t>Datum_postavljan</w:t>
+      </w:r>
+      <w:r>
+        <w:t>ja</w:t>
+      </w:r>
+      <w:proofErr w:type="spellEnd"/>
+      <w:r>
+        <w:rPr>
+          <w:i/>
+          <w:iCs/>
+          <w:lang w:val="sr-Latn-RS"/>
+        </w:rPr>
+        <w:t xml:space="preserve">, ID_Dela_radionice, ID_Mentora, </w:t>
+      </w:r>
+      <w:r>
+        <w:rPr>
+          <w:lang w:val="sr-Latn-RS"/>
+        </w:rPr>
+        <w:t>Ocena, Dužina_obuke</w:t>
+      </w:r>
+      <w:r>
+        <w:rPr>
+          <w:i/>
+          <w:iCs/>
+        </w:rPr>
+        <w:t xml:space="preserve"> </w:t>
+      </w:r>
+      <w:r>
+        <w:rPr>
+          <w:lang w:val="sr-Latn-RS"/>
+        </w:rPr>
+        <w:t>)</w:t>
+      </w:r>
+    </w:p>
+    <w:p>
+      <w:pPr>
+        <w:pStyle w:val="ListParagraph"/>
+        <w:numPr>
+          <w:ilvl w:val="0"/>
+          <w:numId w:val="11"/>
+        </w:numPr>
+        <w:rPr>
+          <w:lang w:val="sr-Latn-RS"/>
+        </w:rPr>
+      </w:pPr>
+      <w:r>
+        <w:rPr>
+          <w:lang w:val="sr-Latn-RS"/>
+        </w:rPr>
+        <w:t>IRVAS_ISPORUČUJE_TOVAR (</w:t>
       </w:r>
       <w:r>
         <w:rPr>
@@ -501,20 +809,32 @@
       </w:r>
       <w:r>
         <w:rPr>
-          <w:lang w:val="sr-Latn-RS"/>
-        </w:rPr>
-        <w:t xml:space="preserve">Jedinstveno_ime, Zemlja_porekla, Datum_zapošljavanja, </w:t>
-      </w:r>
-      <w:r>
-        <w:rPr>
-          <w:i/>
-          <w:iCs/>
+          <w:i/>
+          <w:iCs/>
+          <w:u w:val="single"/>
           <w:lang w:val="sr-Latn-RS"/>
         </w:rPr>
         <w:t>ID_Irvasa</w:t>
       </w:r>
       <w:r>
         <w:rPr>
+          <w:i/>
+          <w:iCs/>
+          <w:lang w:val="sr-Latn-RS"/>
+        </w:rPr>
+        <w:t xml:space="preserve">, </w:t>
+      </w:r>
+      <w:r>
+        <w:rPr>
+          <w:i/>
+          <w:iCs/>
+          <w:u w:val="single"/>
+          <w:lang w:val="sr-Latn-RS"/>
+        </w:rPr>
+        <w:t>ID_Tovara</w:t>
+      </w:r>
+      <w:r>
+        <w:rPr>
           <w:lang w:val="sr-Latn-RS"/>
         </w:rPr>
         <w:t>)</w:t>
@@ -527,33 +847,63 @@
           <w:ilvl w:val="0"/>
           <w:numId w:val="11"/>
         </w:numPr>
-      </w:pPr>
-      <w:r>
-        <w:rPr>
-          <w:lang w:val="sr-Latn-RS"/>
-        </w:rPr>
-        <w:t>VILENJAK_ZA_ISPORUKU_POKLONA (</w:t>
-      </w:r>
-      <w:r>
-        <w:rPr>
-          <w:u w:val="single"/>
-          <w:lang w:val="sr-Latn-RS"/>
-        </w:rPr>
-        <w:t xml:space="preserve">ID, </w:t>
-      </w:r>
-      <w:r>
-        <w:rPr>
-          <w:lang w:val="sr-Latn-RS"/>
-        </w:rPr>
-        <w:t xml:space="preserve">Jedinstveno_ime, Zemlja_porekla, Datum_zapošljavanja, </w:t>
-      </w:r>
-      <w:r>
-        <w:rPr>
-          <w:i/>
-          <w:iCs/>
-          <w:lang w:val="sr-Latn-RS"/>
-        </w:rPr>
-        <w:t>ID_tovara</w:t>
+        <w:rPr>
+          <w:lang w:val="sr-Latn-RS"/>
+        </w:rPr>
+      </w:pPr>
+      <w:r>
+        <w:rPr>
+          <w:lang w:val="sr-Latn-RS"/>
+        </w:rPr>
+        <w:t>PAKOVANJE_POKLONA (</w:t>
+      </w:r>
+      <w:r>
+        <w:rPr>
+          <w:u w:val="single"/>
+          <w:lang w:val="sr-Latn-RS"/>
+        </w:rPr>
+        <w:t>ID</w:t>
+      </w:r>
+      <w:r>
+        <w:rPr>
+          <w:lang w:val="sr-Latn-RS"/>
+        </w:rPr>
+        <w:t xml:space="preserve">, </w:t>
+      </w:r>
+      <w:r>
+        <w:rPr>
+          <w:b/>
+          <w:bCs/>
+          <w:u w:val="single"/>
+          <w:lang w:val="sr-Latn-RS"/>
+        </w:rPr>
+        <w:t xml:space="preserve"> </w:t>
+      </w:r>
+      <w:r>
+        <w:rPr>
+          <w:i/>
+          <w:iCs/>
+          <w:u w:val="single"/>
+          <w:lang w:val="sr-Latn-RS"/>
+        </w:rPr>
+        <w:t>ID_Poklona</w:t>
+      </w:r>
+      <w:r>
+        <w:rPr>
+          <w:i/>
+          <w:iCs/>
+          <w:lang w:val="sr-Latn-RS"/>
+        </w:rPr>
+        <w:t xml:space="preserve">, </w:t>
+      </w:r>
+      <w:r>
+        <w:rPr>
+          <w:i/>
+          <w:iCs/>
+          <w:u w:val="single"/>
+          <w:lang w:val="sr-Latn-RS"/>
+        </w:rPr>
+        <w:t>ID_Vilenjaka</w:t>
       </w:r>
       <w:r>
         <w:rPr>
@@ -574,20 +924,59 @@
         <w:rPr>
           <w:lang w:val="sr-Latn-RS"/>
         </w:rPr>
-        <w:t>VILENJAK_ZA_POKLON (</w:t>
-      </w:r>
-      <w:r>
-        <w:rPr>
-          <w:u w:val="single"/>
-          <w:lang w:val="sr-Latn-RS"/>
-        </w:rPr>
-        <w:t xml:space="preserve">ID, </w:t>
-      </w:r>
-      <w:r>
-        <w:rPr>
-          <w:lang w:val="sr-Latn-RS"/>
-        </w:rPr>
-        <w:t>Jedinstveno_ime, Zemlja_porekla, Datum_zapošljavanja)</w:t>
+        <w:t>VILENJAK_POSEDUJE_VEŠTINU (</w:t>
+      </w:r>
+      <w:r>
+        <w:rPr>
+          <w:u w:val="single"/>
+          <w:lang w:val="sr-Latn-RS"/>
+        </w:rPr>
+        <w:t>ID</w:t>
+      </w:r>
+      <w:r>
+        <w:rPr>
+          <w:lang w:val="sr-Latn-RS"/>
+        </w:rPr>
+        <w:t>,</w:t>
+      </w:r>
+      <w:r>
+        <w:rPr>
+          <w:u w:val="single"/>
+          <w:lang w:val="sr-Latn-RS"/>
+        </w:rPr>
+        <w:t xml:space="preserve"> </w:t>
+      </w:r>
+      <w:r>
+        <w:rPr>
+          <w:i/>
+          <w:iCs/>
+          <w:u w:val="single"/>
+          <w:lang w:val="sr-Latn-RS"/>
+        </w:rPr>
+        <w:t>ID_Vilenjaka</w:t>
+      </w:r>
+      <w:r>
+        <w:rPr>
+          <w:i/>
+          <w:iCs/>
+          <w:lang w:val="sr-Latn-RS"/>
+        </w:rPr>
+        <w:t xml:space="preserve">, </w:t>
+      </w:r>
+      <w:r>
+        <w:rPr>
+          <w:i/>
+          <w:iCs/>
+          <w:u w:val="single"/>
+          <w:lang w:val="sr-Latn-RS"/>
+        </w:rPr>
+        <w:t>Naziv_veštine</w:t>
+      </w:r>
+      <w:r>
+        <w:rPr>
+          <w:lang w:val="sr-Latn-RS"/>
+        </w:rPr>
+        <w:t>)</w:t>
       </w:r>
     </w:p>
     <w:p>
@@ -602,36 +991,14 @@
         <w:rPr>
           <w:lang w:val="sr-Latn-RS"/>
         </w:rPr>
-        <w:t>VILENJAK_ZA_IZRADU_IGRAČAKA (</w:t>
-      </w:r>
-      <w:r>
-        <w:rPr>
-          <w:u w:val="single"/>
-          <w:lang w:val="sr-Latn-RS"/>
-        </w:rPr>
-        <w:t xml:space="preserve">ID, </w:t>
-      </w:r>
-      <w:r>
-        <w:rPr>
-          <w:lang w:val="sr-Latn-RS"/>
-        </w:rPr>
-        <w:t xml:space="preserve">Jedinstveno_ime, Zemlja_porekla, Datum_zapošljavanja, Flag_koordinator, </w:t>
-      </w:r>
-      <w:r>
-        <w:rPr>
-          <w:i/>
-          <w:iCs/>
-          <w:lang w:val="sr-Latn-RS"/>
-        </w:rPr>
-        <w:t>Naziv_</w:t>
-      </w:r>
-      <w:r>
-        <w:rPr>
-          <w:i/>
-          <w:iCs/>
-          <w:lang w:val="sr-Latn-RS"/>
-        </w:rPr>
-        <w:t>tima</w:t>
+        <w:t>DETE_RODITELJ (</w:t>
+      </w:r>
+      <w:r>
+        <w:rPr>
+          <w:u w:val="single"/>
+          <w:lang w:val="sr-Latn-RS"/>
+        </w:rPr>
+        <w:t>ID</w:t>
       </w:r>
       <w:r>
         <w:rPr>
@@ -641,117 +1008,456 @@
       </w:r>
       <w:r>
         <w:rPr>
-          <w:lang w:val="sr-Latn-RS"/>
-        </w:rPr>
-        <w:t>Flag</w:t>
-      </w:r>
-      <w:r>
-        <w:rPr>
-          <w:lang w:val="sr-Latn-RS"/>
-        </w:rPr>
-        <w:t xml:space="preserve">_šef, Datum_postavljanja, </w:t>
-      </w:r>
-      <w:r>
-        <w:rPr>
-          <w:i/>
-          <w:iCs/>
-          <w:lang w:val="sr-Latn-RS"/>
-        </w:rPr>
-        <w:t xml:space="preserve">ID_dela_radionice, ID_Dela_radionice, ID_Mentora, </w:t>
-      </w:r>
-      <w:r>
-        <w:rPr>
-          <w:lang w:val="sr-Latn-RS"/>
-        </w:rPr>
-        <w:t>Ocena, Dužina_obuke)</w:t>
-      </w:r>
-    </w:p>
-    <w:p>
-      <w:pPr>
-        <w:pStyle w:val="ListParagraph"/>
-        <w:numPr>
-          <w:ilvl w:val="0"/>
-          <w:numId w:val="11"/>
-        </w:numPr>
-        <w:rPr>
-          <w:lang w:val="sr-Latn-RS"/>
-        </w:rPr>
-      </w:pPr>
-      <w:r>
-        <w:rPr>
-          <w:lang w:val="sr-Latn-RS"/>
-        </w:rPr>
-        <w:t>IRVAS_ISPORUČUJE_TOVAR (</w:t>
-      </w:r>
-      <w:r>
-        <w:rPr>
-          <w:i/>
-          <w:iCs/>
-          <w:u w:val="single"/>
-          <w:lang w:val="sr-Latn-RS"/>
-        </w:rPr>
-        <w:t>ID_Irvasa</w:t>
-      </w:r>
-      <w:r>
-        <w:rPr>
-          <w:i/>
-          <w:iCs/>
+          <w:i/>
+          <w:iCs/>
+          <w:u w:val="single"/>
+          <w:lang w:val="sr-Latn-RS"/>
+        </w:rPr>
+        <w:t>ID_Deteta</w:t>
+      </w:r>
+      <w:r>
+        <w:rPr>
           <w:lang w:val="sr-Latn-RS"/>
         </w:rPr>
         <w:t xml:space="preserve">, </w:t>
       </w:r>
       <w:r>
         <w:rPr>
-          <w:i/>
-          <w:iCs/>
-          <w:u w:val="single"/>
-          <w:lang w:val="sr-Latn-RS"/>
-        </w:rPr>
-        <w:t>ID_Tovara</w:t>
-      </w:r>
-      <w:r>
-        <w:rPr>
+          <w:u w:val="single"/>
+          <w:lang w:val="sr-Latn-RS"/>
+        </w:rPr>
+        <w:t>Ime_roditelja</w:t>
+      </w:r>
+      <w:r>
+        <w:rPr>
+          <w:u w:val="single"/>
           <w:lang w:val="sr-Latn-RS"/>
         </w:rPr>
         <w:t>)</w:t>
       </w:r>
     </w:p>
-    <w:p>
-      <w:pPr>
-        <w:pStyle w:val="ListParagraph"/>
-        <w:numPr>
-          <w:ilvl w:val="0"/>
-          <w:numId w:val="11"/>
-        </w:numPr>
-        <w:rPr>
-          <w:lang w:val="sr-Latn-RS"/>
-        </w:rPr>
-      </w:pPr>
-      <w:r>
-        <w:rPr>
-          <w:lang w:val="sr-Latn-RS"/>
-        </w:rPr>
-        <w:t>PAKOVANJE_POKLONA (</w:t>
-      </w:r>
-      <w:r>
-        <w:rPr>
-          <w:i/>
-          <w:iCs/>
-          <w:u w:val="single"/>
-          <w:lang w:val="sr-Latn-RS"/>
-        </w:rPr>
-        <w:t>ID_Poklona</w:t>
-      </w:r>
-      <w:r>
-        <w:rPr>
-          <w:i/>
-          <w:iCs/>
+    <w:p/>
+    <w:p>
+      <w:pPr>
+        <w:rPr>
+          <w:lang w:val="sr-Latn-RS"/>
+        </w:rPr>
+      </w:pPr>
+      <w:proofErr w:type="spellStart"/>
+      <w:r>
+        <w:t>Prevođenje</w:t>
+      </w:r>
+      <w:proofErr w:type="spellEnd"/>
+      <w:r>
+        <w:rPr>
+          <w:lang w:val="sr-Latn-RS"/>
+        </w:rPr>
+        <w:t xml:space="preserve"> EER modela u relacioni po koracima:</w:t>
+      </w:r>
+    </w:p>
+    <w:p>
+      <w:pPr>
+        <w:pStyle w:val="ListParagraph"/>
+        <w:numPr>
+          <w:ilvl w:val="0"/>
+          <w:numId w:val="1"/>
+        </w:numPr>
+        <w:rPr>
+          <w:lang w:val="sr-Latn-RS"/>
+        </w:rPr>
+      </w:pPr>
+      <w:r>
+        <w:rPr>
+          <w:lang w:val="sr-Latn-RS"/>
+        </w:rPr>
+        <w:t>Prevođenje regularnih entiteta u relacije:</w:t>
+      </w:r>
+    </w:p>
+    <w:p>
+      <w:pPr>
+        <w:pStyle w:val="ListParagraph"/>
+        <w:numPr>
+          <w:ilvl w:val="0"/>
+          <w:numId w:val="2"/>
+        </w:numPr>
+        <w:rPr>
+          <w:lang w:val="sr-Latn-RS"/>
+        </w:rPr>
+      </w:pPr>
+      <w:r>
+        <w:rPr>
+          <w:lang w:val="sr-Latn-RS"/>
+        </w:rPr>
+        <w:t>DETE (</w:t>
+      </w:r>
+      <w:r>
+        <w:rPr>
+          <w:u w:val="single"/>
+          <w:lang w:val="sr-Latn-RS"/>
+        </w:rPr>
+        <w:t>ID</w:t>
+      </w:r>
+      <w:r>
+        <w:rPr>
+          <w:lang w:val="sr-Latn-RS"/>
+        </w:rPr>
+        <w:t>, Ime, Prezime, Država, Grad, Adresa, Datum_rođenja)</w:t>
+      </w:r>
+    </w:p>
+    <w:p>
+      <w:pPr>
+        <w:pStyle w:val="ListParagraph"/>
+        <w:numPr>
+          <w:ilvl w:val="0"/>
+          <w:numId w:val="2"/>
+        </w:numPr>
+        <w:rPr>
+          <w:lang w:val="sr-Latn-RS"/>
+        </w:rPr>
+      </w:pPr>
+      <w:r>
+        <w:rPr>
+          <w:lang w:val="sr-Latn-RS"/>
+        </w:rPr>
+        <w:t>PISMO (</w:t>
+      </w:r>
+      <w:r>
+        <w:rPr>
+          <w:u w:val="single"/>
+          <w:lang w:val="sr-Latn-RS"/>
+        </w:rPr>
+        <w:t>ID</w:t>
+      </w:r>
+      <w:r>
+        <w:rPr>
+          <w:lang w:val="sr-Latn-RS"/>
+        </w:rPr>
+        <w:t>, Tekst, Indeks_dobrote)</w:t>
+      </w:r>
+    </w:p>
+    <w:p>
+      <w:pPr>
+        <w:pStyle w:val="ListParagraph"/>
+        <w:numPr>
+          <w:ilvl w:val="0"/>
+          <w:numId w:val="2"/>
+        </w:numPr>
+        <w:rPr>
+          <w:lang w:val="sr-Latn-RS"/>
+        </w:rPr>
+      </w:pPr>
+      <w:r>
+        <w:rPr>
+          <w:lang w:val="sr-Latn-RS"/>
+        </w:rPr>
+        <w:t>LISTA_ŽELJA (</w:t>
+      </w:r>
+      <w:r>
+        <w:rPr>
+          <w:u w:val="single"/>
+          <w:lang w:val="sr-Latn-RS"/>
+        </w:rPr>
+        <w:t>ID</w:t>
+      </w:r>
+      <w:r>
+        <w:rPr>
+          <w:lang w:val="sr-Latn-RS"/>
+        </w:rPr>
+        <w:t>)</w:t>
+      </w:r>
+    </w:p>
+    <w:p>
+      <w:pPr>
+        <w:pStyle w:val="ListParagraph"/>
+        <w:numPr>
+          <w:ilvl w:val="0"/>
+          <w:numId w:val="2"/>
+        </w:numPr>
+        <w:rPr>
+          <w:lang w:val="sr-Latn-RS"/>
+        </w:rPr>
+      </w:pPr>
+      <w:r>
+        <w:rPr>
+          <w:lang w:val="sr-Latn-RS"/>
+        </w:rPr>
+        <w:t>POKLON (</w:t>
+      </w:r>
+      <w:r>
+        <w:rPr>
+          <w:u w:val="single"/>
+          <w:lang w:val="sr-Latn-RS"/>
+        </w:rPr>
+        <w:t>ID</w:t>
+      </w:r>
+      <w:r>
+        <w:rPr>
+          <w:lang w:val="sr-Latn-RS"/>
+        </w:rPr>
+        <w:t>, Boja, Posveta)</w:t>
+      </w:r>
+    </w:p>
+    <w:p>
+      <w:pPr>
+        <w:pStyle w:val="ListParagraph"/>
+        <w:numPr>
+          <w:ilvl w:val="0"/>
+          <w:numId w:val="2"/>
+        </w:numPr>
+        <w:rPr>
+          <w:lang w:val="sr-Latn-RS"/>
+        </w:rPr>
+      </w:pPr>
+      <w:r>
+        <w:rPr>
+          <w:lang w:val="sr-Latn-RS"/>
+        </w:rPr>
+        <w:t>TOVAR (</w:t>
+      </w:r>
+      <w:r>
+        <w:rPr>
+          <w:u w:val="single"/>
+          <w:lang w:val="sr-Latn-RS"/>
+        </w:rPr>
+        <w:t>ID</w:t>
+      </w:r>
+      <w:r>
+        <w:rPr>
+          <w:lang w:val="sr-Latn-RS"/>
+        </w:rPr>
+        <w:t>, Grad)</w:t>
+      </w:r>
+    </w:p>
+    <w:p>
+      <w:pPr>
+        <w:pStyle w:val="ListParagraph"/>
+        <w:numPr>
+          <w:ilvl w:val="0"/>
+          <w:numId w:val="2"/>
+        </w:numPr>
+        <w:rPr>
+          <w:lang w:val="sr-Latn-RS"/>
+        </w:rPr>
+      </w:pPr>
+      <w:r>
+        <w:rPr>
+          <w:lang w:val="sr-Latn-RS"/>
+        </w:rPr>
+        <w:t>IRVAS (</w:t>
+      </w:r>
+      <w:r>
+        <w:rPr>
+          <w:u w:val="single"/>
+          <w:lang w:val="sr-Latn-RS"/>
+        </w:rPr>
+        <w:t>ID</w:t>
+      </w:r>
+      <w:r>
+        <w:rPr>
+          <w:lang w:val="sr-Latn-RS"/>
+        </w:rPr>
+        <w:t>, Ime, Nadimak, Pol, Datum_rođenja)</w:t>
+      </w:r>
+    </w:p>
+    <w:p>
+      <w:pPr>
+        <w:pStyle w:val="ListParagraph"/>
+        <w:numPr>
+          <w:ilvl w:val="0"/>
+          <w:numId w:val="2"/>
+        </w:numPr>
+        <w:rPr>
+          <w:lang w:val="sr-Latn-RS"/>
+        </w:rPr>
+      </w:pPr>
+      <w:r>
+        <w:rPr>
+          <w:lang w:val="sr-Latn-RS"/>
+        </w:rPr>
+        <w:t>DEO_RADIONICE (</w:t>
+      </w:r>
+      <w:r>
+        <w:rPr>
+          <w:u w:val="single"/>
+          <w:lang w:val="sr-Latn-RS"/>
+        </w:rPr>
+        <w:t>ID</w:t>
+      </w:r>
+      <w:r>
+        <w:rPr>
+          <w:lang w:val="sr-Latn-RS"/>
+        </w:rPr>
+        <w:t>, Naziv, Tip_igračke)</w:t>
+      </w:r>
+    </w:p>
+    <w:p>
+      <w:pPr>
+        <w:pStyle w:val="ListParagraph"/>
+        <w:numPr>
+          <w:ilvl w:val="0"/>
+          <w:numId w:val="2"/>
+        </w:numPr>
+        <w:rPr>
+          <w:lang w:val="sr-Latn-RS"/>
+        </w:rPr>
+      </w:pPr>
+      <w:r>
+        <w:rPr>
+          <w:lang w:val="sr-Latn-RS"/>
+        </w:rPr>
+        <w:t>MAGIČNA_VEŠTINA (</w:t>
+      </w:r>
+      <w:r>
+        <w:rPr>
+          <w:u w:val="single"/>
+          <w:lang w:val="sr-Latn-RS"/>
+        </w:rPr>
+        <w:t>Naziv</w:t>
+      </w:r>
+      <w:r>
+        <w:rPr>
+          <w:lang w:val="sr-Latn-RS"/>
+        </w:rPr>
+        <w:t>)</w:t>
+      </w:r>
+    </w:p>
+    <w:p>
+      <w:pPr>
+        <w:pStyle w:val="ListParagraph"/>
+        <w:numPr>
+          <w:ilvl w:val="0"/>
+          <w:numId w:val="1"/>
+        </w:numPr>
+        <w:rPr>
+          <w:lang w:val="sr-Latn-RS"/>
+        </w:rPr>
+      </w:pPr>
+      <w:r>
+        <w:rPr>
+          <w:lang w:val="sr-Latn-RS"/>
+        </w:rPr>
+        <w:t>Prevođenje slabih entiteta uporedo sa korakom 8 (Prevođenje veza tipa klasa-potklasa</w:t>
+      </w:r>
+      <w:r>
+        <w:rPr>
+          <w:lang w:val="sr-Latn-RS"/>
+        </w:rPr>
+        <w:t>, korišćen</w:t>
+      </w:r>
+      <w:r>
+        <w:rPr>
+          <w:lang w:val="sr-Latn-RS"/>
+        </w:rPr>
+        <w:t xml:space="preserve">e </w:t>
+      </w:r>
+      <w:r>
+        <w:rPr>
+          <w:lang w:val="sr-Latn-RS"/>
+        </w:rPr>
+        <w:t>varijant</w:t>
+      </w:r>
+      <w:r>
+        <w:rPr>
+          <w:lang w:val="sr-Latn-RS"/>
+        </w:rPr>
+        <w:t>e</w:t>
+      </w:r>
+      <w:r>
+        <w:rPr>
+          <w:lang w:val="sr-Latn-RS"/>
+        </w:rPr>
+        <w:t xml:space="preserve"> C </w:t>
+      </w:r>
+      <w:r>
+        <w:rPr>
+          <w:lang w:val="sr-Latn-RS"/>
+        </w:rPr>
+        <w:t xml:space="preserve">i </w:t>
+      </w:r>
+      <w:r>
+        <w:rPr>
+          <w:lang w:val="sr-Latn-RS"/>
+        </w:rPr>
+        <w:t>D</w:t>
+      </w:r>
+      <w:r>
+        <w:rPr>
+          <w:lang w:val="sr-Latn-RS"/>
+        </w:rPr>
+        <w:t>)</w:t>
+      </w:r>
+      <w:r>
+        <w:rPr>
+          <w:lang w:val="sr-Latn-RS"/>
+        </w:rPr>
+        <w:t>:</w:t>
+      </w:r>
+    </w:p>
+    <w:p>
+      <w:pPr>
+        <w:pStyle w:val="ListParagraph"/>
+        <w:numPr>
+          <w:ilvl w:val="0"/>
+          <w:numId w:val="3"/>
+        </w:numPr>
+        <w:rPr>
+          <w:lang w:val="sr-Latn-RS"/>
+        </w:rPr>
+      </w:pPr>
+      <w:r>
+        <w:rPr>
+          <w:lang w:val="sr-Latn-RS"/>
+        </w:rPr>
+        <w:t>IGRAČKA (</w:t>
+      </w:r>
+      <w:r>
+        <w:rPr>
+          <w:i/>
+          <w:iCs/>
+          <w:u w:val="single"/>
+          <w:lang w:val="sr-Latn-RS"/>
+        </w:rPr>
+        <w:t>ID_Liste_želja</w:t>
+      </w:r>
+      <w:r>
+        <w:rPr>
           <w:lang w:val="sr-Latn-RS"/>
         </w:rPr>
         <w:t xml:space="preserve">, </w:t>
       </w:r>
       <w:r>
         <w:rPr>
+          <w:u w:val="single"/>
+          <w:lang w:val="sr-Latn-RS"/>
+        </w:rPr>
+        <w:t>Redni_broj</w:t>
+      </w:r>
+      <w:r>
+        <w:rPr>
+          <w:lang w:val="sr-Latn-RS"/>
+        </w:rPr>
+        <w:t>, Tip, Opis)</w:t>
+      </w:r>
+    </w:p>
+    <w:p>
+      <w:pPr>
+        <w:pStyle w:val="ListParagraph"/>
+        <w:numPr>
+          <w:ilvl w:val="0"/>
+          <w:numId w:val="3"/>
+        </w:numPr>
+        <w:rPr>
+          <w:lang w:val="sr-Latn-RS"/>
+        </w:rPr>
+      </w:pPr>
+      <w:r>
+        <w:rPr>
+          <w:lang w:val="sr-Latn-RS"/>
+        </w:rPr>
+        <w:t>PESMA (</w:t>
+      </w:r>
+      <w:r>
+        <w:rPr>
           <w:i/>
           <w:iCs/>
           <w:u w:val="single"/>
@@ -763,6 +1469,65 @@
         <w:rPr>
           <w:lang w:val="sr-Latn-RS"/>
         </w:rPr>
+        <w:t xml:space="preserve">, </w:t>
+      </w:r>
+      <w:r>
+        <w:rPr>
+          <w:u w:val="single"/>
+          <w:lang w:val="sr-Latn-RS"/>
+        </w:rPr>
+        <w:t>Naziv</w:t>
+      </w:r>
+      <w:r>
+        <w:rPr>
+          <w:lang w:val="sr-Latn-RS"/>
+        </w:rPr>
+        <w:t>, Tekst)</w:t>
+      </w:r>
+    </w:p>
+    <w:p>
+      <w:pPr>
+        <w:pStyle w:val="ListParagraph"/>
+        <w:numPr>
+          <w:ilvl w:val="0"/>
+          <w:numId w:val="3"/>
+        </w:numPr>
+        <w:rPr>
+          <w:lang w:val="sr-Latn-RS"/>
+        </w:rPr>
+      </w:pPr>
+      <w:r>
+        <w:rPr>
+          <w:lang w:val="sr-Latn-RS"/>
+        </w:rPr>
+        <w:t>TIM (</w:t>
+      </w:r>
+      <w:r>
+        <w:rPr>
+          <w:i/>
+          <w:iCs/>
+          <w:u w:val="single"/>
+          <w:lang w:val="sr-Latn-RS"/>
+        </w:rPr>
+        <w:t>ID_Vilenjaka</w:t>
+      </w:r>
+      <w:r>
+        <w:rPr>
+          <w:lang w:val="sr-Latn-RS"/>
+        </w:rPr>
+        <w:t xml:space="preserve">, </w:t>
+      </w:r>
+      <w:r>
+        <w:rPr>
+          <w:u w:val="single"/>
+          <w:lang w:val="sr-Latn-RS"/>
+        </w:rPr>
+        <w:t>Naziv</w:t>
+      </w:r>
+      <w:r>
+        <w:rPr>
+          <w:lang w:val="sr-Latn-RS"/>
+        </w:rPr>
         <w:t>)</w:t>
       </w:r>
     </w:p>
@@ -771,722 +1536,68 @@
         <w:pStyle w:val="ListParagraph"/>
         <w:numPr>
           <w:ilvl w:val="0"/>
-          <w:numId w:val="11"/>
-        </w:numPr>
-      </w:pPr>
-      <w:r>
-        <w:rPr>
-          <w:lang w:val="sr-Latn-RS"/>
-        </w:rPr>
-        <w:t>VILENJAK_POSEDUJE_VEŠTINU (</w:t>
-      </w:r>
-      <w:r>
-        <w:rPr>
-          <w:i/>
-          <w:iCs/>
-          <w:u w:val="single"/>
-          <w:lang w:val="sr-Latn-RS"/>
-        </w:rPr>
-        <w:t>ID_Vilenjaka</w:t>
-      </w:r>
-      <w:r>
-        <w:rPr>
-          <w:i/>
-          <w:iCs/>
+          <w:numId w:val="3"/>
+        </w:numPr>
+        <w:rPr>
+          <w:lang w:val="sr-Latn-RS"/>
+        </w:rPr>
+      </w:pPr>
+      <w:r>
+        <w:rPr>
+          <w:lang w:val="sr-Latn-RS"/>
+        </w:rPr>
+        <w:lastRenderedPageBreak/>
+        <w:t>V</w:t>
+      </w:r>
+      <w:r>
+        <w:rPr>
+          <w:lang w:val="sr-Latn-RS"/>
+        </w:rPr>
+        <w:t>ILENJAK</w:t>
+      </w:r>
+      <w:r>
+        <w:rPr>
+          <w:lang w:val="sr-Latn-RS"/>
+        </w:rPr>
+        <w:t>(</w:t>
+      </w:r>
+      <w:r>
+        <w:rPr>
+          <w:u w:val="single"/>
+          <w:lang w:val="sr-Latn-RS"/>
+        </w:rPr>
+        <w:t>ID</w:t>
+      </w:r>
+      <w:r>
+        <w:rPr>
           <w:lang w:val="sr-Latn-RS"/>
         </w:rPr>
         <w:t xml:space="preserve">, </w:t>
       </w:r>
       <w:r>
         <w:rPr>
-          <w:i/>
-          <w:iCs/>
-          <w:u w:val="single"/>
-          <w:lang w:val="sr-Latn-RS"/>
-        </w:rPr>
-        <w:t>Naziv_veštine</w:t>
-      </w:r>
+          <w:lang w:val="sr-Latn-RS"/>
+        </w:rPr>
+        <w:t>Jedinstveno_ime, Zemlja_porekla, Datum_zaposlenja, Vrsta_vilenjaka, Tip_materijala, Flag_koordinator, Flag_</w:t>
+      </w:r>
+      <w:proofErr w:type="spellStart"/>
+      <w:r>
+        <w:t>šef</w:t>
+      </w:r>
+      <w:proofErr w:type="spellEnd"/>
+      <w:r>
+        <w:t xml:space="preserve">, </w:t>
+      </w:r>
+      <w:proofErr w:type="spellStart"/>
+      <w:r>
+        <w:t>Datum_postavljan</w:t>
+      </w:r>
+      <w:proofErr w:type="spellEnd"/>
       <w:r>
         <w:rPr>
           <w:lang w:val="sr-Latn-RS"/>
         </w:rPr>
         <w:t>)</w:t>
-      </w:r>
-    </w:p>
-    <w:p>
-      <w:pPr>
-        <w:pStyle w:val="ListParagraph"/>
-        <w:numPr>
-          <w:ilvl w:val="0"/>
-          <w:numId w:val="11"/>
-        </w:numPr>
-      </w:pPr>
-      <w:r>
-        <w:rPr>
-          <w:lang w:val="sr-Latn-RS"/>
-        </w:rPr>
-        <w:t>DETE_RODITELJ (</w:t>
-      </w:r>
-      <w:r>
-        <w:rPr>
-          <w:i/>
-          <w:iCs/>
-          <w:u w:val="single"/>
-          <w:lang w:val="sr-Latn-RS"/>
-        </w:rPr>
-        <w:t>ID_Deteta</w:t>
-      </w:r>
-      <w:r>
-        <w:rPr>
-          <w:lang w:val="sr-Latn-RS"/>
-        </w:rPr>
-        <w:t xml:space="preserve">, </w:t>
-      </w:r>
-      <w:r>
-        <w:rPr>
-          <w:u w:val="single"/>
-          <w:lang w:val="sr-Latn-RS"/>
-        </w:rPr>
-        <w:t>Ime_roditelja</w:t>
-      </w:r>
-      <w:r>
-        <w:rPr>
-          <w:u w:val="single"/>
-          <w:lang w:val="sr-Latn-RS"/>
-        </w:rPr>
-        <w:t>)</w:t>
-      </w:r>
-    </w:p>
-    <w:p/>
-    <w:p>
-      <w:pPr>
-        <w:rPr>
-          <w:lang w:val="sr-Latn-RS"/>
-        </w:rPr>
-      </w:pPr>
-      <w:proofErr w:type="spellStart"/>
-      <w:r>
-        <w:t>Prevođenje</w:t>
-      </w:r>
-      <w:proofErr w:type="spellEnd"/>
-      <w:r>
-        <w:rPr>
-          <w:lang w:val="sr-Latn-RS"/>
-        </w:rPr>
-        <w:t xml:space="preserve"> EER modela u relacioni po koracima:</w:t>
-      </w:r>
-    </w:p>
-    <w:p>
-      <w:pPr>
-        <w:pStyle w:val="ListParagraph"/>
-        <w:numPr>
-          <w:ilvl w:val="0"/>
-          <w:numId w:val="1"/>
-        </w:numPr>
-        <w:rPr>
-          <w:lang w:val="sr-Latn-RS"/>
-        </w:rPr>
-      </w:pPr>
-      <w:r>
-        <w:rPr>
-          <w:lang w:val="sr-Latn-RS"/>
-        </w:rPr>
-        <w:t>Prevođenje regularnih entiteta u relacije:</w:t>
-      </w:r>
-    </w:p>
-    <w:p>
-      <w:pPr>
-        <w:pStyle w:val="ListParagraph"/>
-        <w:numPr>
-          <w:ilvl w:val="0"/>
-          <w:numId w:val="2"/>
-        </w:numPr>
-        <w:rPr>
-          <w:lang w:val="sr-Latn-RS"/>
-        </w:rPr>
-      </w:pPr>
-      <w:r>
-        <w:rPr>
-          <w:lang w:val="sr-Latn-RS"/>
-        </w:rPr>
-        <w:t>DETE (</w:t>
-      </w:r>
-      <w:r>
-        <w:rPr>
-          <w:u w:val="single"/>
-          <w:lang w:val="sr-Latn-RS"/>
-        </w:rPr>
-        <w:t>ID</w:t>
-      </w:r>
-      <w:r>
-        <w:rPr>
-          <w:lang w:val="sr-Latn-RS"/>
-        </w:rPr>
-        <w:t>, Ime, Prezime, Država, Grad, Adresa, Datum_rođenja)</w:t>
-      </w:r>
-    </w:p>
-    <w:p>
-      <w:pPr>
-        <w:pStyle w:val="ListParagraph"/>
-        <w:numPr>
-          <w:ilvl w:val="0"/>
-          <w:numId w:val="2"/>
-        </w:numPr>
-        <w:rPr>
-          <w:lang w:val="sr-Latn-RS"/>
-        </w:rPr>
-      </w:pPr>
-      <w:r>
-        <w:rPr>
-          <w:lang w:val="sr-Latn-RS"/>
-        </w:rPr>
-        <w:t>PISMO (</w:t>
-      </w:r>
-      <w:r>
-        <w:rPr>
-          <w:u w:val="single"/>
-          <w:lang w:val="sr-Latn-RS"/>
-        </w:rPr>
-        <w:t>ID</w:t>
-      </w:r>
-      <w:r>
-        <w:rPr>
-          <w:lang w:val="sr-Latn-RS"/>
-        </w:rPr>
-        <w:t>, Tekst, Indeks_dobrote)</w:t>
-      </w:r>
-    </w:p>
-    <w:p>
-      <w:pPr>
-        <w:pStyle w:val="ListParagraph"/>
-        <w:numPr>
-          <w:ilvl w:val="0"/>
-          <w:numId w:val="2"/>
-        </w:numPr>
-        <w:rPr>
-          <w:lang w:val="sr-Latn-RS"/>
-        </w:rPr>
-      </w:pPr>
-      <w:r>
-        <w:rPr>
-          <w:lang w:val="sr-Latn-RS"/>
-        </w:rPr>
-        <w:t>LISTA_ŽELJA (</w:t>
-      </w:r>
-      <w:r>
-        <w:rPr>
-          <w:u w:val="single"/>
-          <w:lang w:val="sr-Latn-RS"/>
-        </w:rPr>
-        <w:t>ID</w:t>
-      </w:r>
-      <w:r>
-        <w:rPr>
-          <w:lang w:val="sr-Latn-RS"/>
-        </w:rPr>
-        <w:t>)</w:t>
-      </w:r>
-    </w:p>
-    <w:p>
-      <w:pPr>
-        <w:pStyle w:val="ListParagraph"/>
-        <w:numPr>
-          <w:ilvl w:val="0"/>
-          <w:numId w:val="2"/>
-        </w:numPr>
-        <w:rPr>
-          <w:lang w:val="sr-Latn-RS"/>
-        </w:rPr>
-      </w:pPr>
-      <w:r>
-        <w:rPr>
-          <w:lang w:val="sr-Latn-RS"/>
-        </w:rPr>
-        <w:t>POKLON (</w:t>
-      </w:r>
-      <w:r>
-        <w:rPr>
-          <w:u w:val="single"/>
-          <w:lang w:val="sr-Latn-RS"/>
-        </w:rPr>
-        <w:t>ID</w:t>
-      </w:r>
-      <w:r>
-        <w:rPr>
-          <w:lang w:val="sr-Latn-RS"/>
-        </w:rPr>
-        <w:t>, Boja, Posveta)</w:t>
-      </w:r>
-    </w:p>
-    <w:p>
-      <w:pPr>
-        <w:pStyle w:val="ListParagraph"/>
-        <w:numPr>
-          <w:ilvl w:val="0"/>
-          <w:numId w:val="2"/>
-        </w:numPr>
-        <w:rPr>
-          <w:lang w:val="sr-Latn-RS"/>
-        </w:rPr>
-      </w:pPr>
-      <w:r>
-        <w:rPr>
-          <w:lang w:val="sr-Latn-RS"/>
-        </w:rPr>
-        <w:t>TOVAR (</w:t>
-      </w:r>
-      <w:r>
-        <w:rPr>
-          <w:u w:val="single"/>
-          <w:lang w:val="sr-Latn-RS"/>
-        </w:rPr>
-        <w:t>ID</w:t>
-      </w:r>
-      <w:r>
-        <w:rPr>
-          <w:lang w:val="sr-Latn-RS"/>
-        </w:rPr>
-        <w:t>, Grad)</w:t>
-      </w:r>
-    </w:p>
-    <w:p>
-      <w:pPr>
-        <w:pStyle w:val="ListParagraph"/>
-        <w:numPr>
-          <w:ilvl w:val="0"/>
-          <w:numId w:val="2"/>
-        </w:numPr>
-        <w:rPr>
-          <w:lang w:val="sr-Latn-RS"/>
-        </w:rPr>
-      </w:pPr>
-      <w:r>
-        <w:rPr>
-          <w:lang w:val="sr-Latn-RS"/>
-        </w:rPr>
-        <w:t>IRVAS (</w:t>
-      </w:r>
-      <w:r>
-        <w:rPr>
-          <w:u w:val="single"/>
-          <w:lang w:val="sr-Latn-RS"/>
-        </w:rPr>
-        <w:t>ID</w:t>
-      </w:r>
-      <w:r>
-        <w:rPr>
-          <w:lang w:val="sr-Latn-RS"/>
-        </w:rPr>
-        <w:t>, Ime, Nadimak, Pol, Datum_rođenja)</w:t>
-      </w:r>
-    </w:p>
-    <w:p>
-      <w:pPr>
-        <w:pStyle w:val="ListParagraph"/>
-        <w:numPr>
-          <w:ilvl w:val="0"/>
-          <w:numId w:val="2"/>
-        </w:numPr>
-        <w:rPr>
-          <w:lang w:val="sr-Latn-RS"/>
-        </w:rPr>
-      </w:pPr>
-      <w:r>
-        <w:rPr>
-          <w:lang w:val="sr-Latn-RS"/>
-        </w:rPr>
-        <w:t>DEO_RADIONICE (</w:t>
-      </w:r>
-      <w:r>
-        <w:rPr>
-          <w:u w:val="single"/>
-          <w:lang w:val="sr-Latn-RS"/>
-        </w:rPr>
-        <w:t>ID</w:t>
-      </w:r>
-      <w:r>
-        <w:rPr>
-          <w:lang w:val="sr-Latn-RS"/>
-        </w:rPr>
-        <w:t>, Naziv, Tip_igračke)</w:t>
-      </w:r>
-    </w:p>
-    <w:p>
-      <w:pPr>
-        <w:pStyle w:val="ListParagraph"/>
-        <w:numPr>
-          <w:ilvl w:val="0"/>
-          <w:numId w:val="2"/>
-        </w:numPr>
-        <w:rPr>
-          <w:lang w:val="sr-Latn-RS"/>
-        </w:rPr>
-      </w:pPr>
-      <w:r>
-        <w:rPr>
-          <w:lang w:val="sr-Latn-RS"/>
-        </w:rPr>
-        <w:t>MAGIČNA_VEŠTINA (</w:t>
-      </w:r>
-      <w:r>
-        <w:rPr>
-          <w:u w:val="single"/>
-          <w:lang w:val="sr-Latn-RS"/>
-        </w:rPr>
-        <w:t>Naziv</w:t>
-      </w:r>
-      <w:r>
-        <w:rPr>
-          <w:lang w:val="sr-Latn-RS"/>
-        </w:rPr>
-        <w:t>)</w:t>
-      </w:r>
-    </w:p>
-    <w:p>
-      <w:pPr>
-        <w:pStyle w:val="ListParagraph"/>
-        <w:numPr>
-          <w:ilvl w:val="0"/>
-          <w:numId w:val="1"/>
-        </w:numPr>
-        <w:rPr>
-          <w:lang w:val="sr-Latn-RS"/>
-        </w:rPr>
-      </w:pPr>
-      <w:r>
-        <w:rPr>
-          <w:lang w:val="sr-Latn-RS"/>
-        </w:rPr>
-        <w:t>Prevođenje slabih entiteta uporedo sa korakom 8 (Prevođenje veza tipa klasa-potklasa</w:t>
-      </w:r>
-      <w:r>
-        <w:rPr>
-          <w:lang w:val="sr-Latn-RS"/>
-        </w:rPr>
-        <w:t>, korišćen</w:t>
-      </w:r>
-      <w:r>
-        <w:rPr>
-          <w:lang w:val="sr-Latn-RS"/>
-        </w:rPr>
-        <w:t xml:space="preserve">e </w:t>
-      </w:r>
-      <w:r>
-        <w:rPr>
-          <w:lang w:val="sr-Latn-RS"/>
-        </w:rPr>
-        <w:t>varijant</w:t>
-      </w:r>
-      <w:r>
-        <w:rPr>
-          <w:lang w:val="sr-Latn-RS"/>
-        </w:rPr>
-        <w:t xml:space="preserve">e B i </w:t>
-      </w:r>
-      <w:r>
-        <w:rPr>
-          <w:lang w:val="sr-Latn-RS"/>
-        </w:rPr>
-        <w:t>D</w:t>
-      </w:r>
-      <w:r>
-        <w:rPr>
-          <w:lang w:val="sr-Latn-RS"/>
-        </w:rPr>
-        <w:t>)</w:t>
-      </w:r>
-      <w:r>
-        <w:rPr>
-          <w:lang w:val="sr-Latn-RS"/>
-        </w:rPr>
-        <w:t>:</w:t>
-      </w:r>
-    </w:p>
-    <w:p>
-      <w:pPr>
-        <w:pStyle w:val="ListParagraph"/>
-        <w:numPr>
-          <w:ilvl w:val="0"/>
-          <w:numId w:val="3"/>
-        </w:numPr>
-        <w:rPr>
-          <w:lang w:val="sr-Latn-RS"/>
-        </w:rPr>
-      </w:pPr>
-      <w:r>
-        <w:rPr>
-          <w:lang w:val="sr-Latn-RS"/>
-        </w:rPr>
-        <w:t>IGRAČKA (</w:t>
-      </w:r>
-      <w:r>
-        <w:rPr>
-          <w:i/>
-          <w:iCs/>
-          <w:u w:val="single"/>
-          <w:lang w:val="sr-Latn-RS"/>
-        </w:rPr>
-        <w:t>ID_Liste_želja</w:t>
-      </w:r>
-      <w:r>
-        <w:rPr>
-          <w:lang w:val="sr-Latn-RS"/>
-        </w:rPr>
-        <w:t xml:space="preserve">, </w:t>
-      </w:r>
-      <w:r>
-        <w:rPr>
-          <w:u w:val="single"/>
-          <w:lang w:val="sr-Latn-RS"/>
-        </w:rPr>
-        <w:t>Redni_broj</w:t>
-      </w:r>
-      <w:r>
-        <w:rPr>
-          <w:lang w:val="sr-Latn-RS"/>
-        </w:rPr>
-        <w:t>, Tip, Opis)</w:t>
-      </w:r>
-    </w:p>
-    <w:p>
-      <w:pPr>
-        <w:pStyle w:val="ListParagraph"/>
-        <w:numPr>
-          <w:ilvl w:val="0"/>
-          <w:numId w:val="3"/>
-        </w:numPr>
-        <w:rPr>
-          <w:lang w:val="sr-Latn-RS"/>
-        </w:rPr>
-      </w:pPr>
-      <w:r>
-        <w:rPr>
-          <w:lang w:val="sr-Latn-RS"/>
-        </w:rPr>
-        <w:lastRenderedPageBreak/>
-        <w:t>PESMA (</w:t>
-      </w:r>
-      <w:r>
-        <w:rPr>
-          <w:i/>
-          <w:iCs/>
-          <w:u w:val="single"/>
-          <w:lang w:val="sr-Latn-RS"/>
-        </w:rPr>
-        <w:t>ID_Vilenjaka</w:t>
-      </w:r>
-      <w:r>
-        <w:rPr>
-          <w:lang w:val="sr-Latn-RS"/>
-        </w:rPr>
-        <w:t xml:space="preserve">, </w:t>
-      </w:r>
-      <w:r>
-        <w:rPr>
-          <w:u w:val="single"/>
-          <w:lang w:val="sr-Latn-RS"/>
-        </w:rPr>
-        <w:t>Naziv</w:t>
-      </w:r>
-      <w:r>
-        <w:rPr>
-          <w:lang w:val="sr-Latn-RS"/>
-        </w:rPr>
-        <w:t>, Tekst)</w:t>
-      </w:r>
-    </w:p>
-    <w:p>
-      <w:pPr>
-        <w:pStyle w:val="ListParagraph"/>
-        <w:numPr>
-          <w:ilvl w:val="0"/>
-          <w:numId w:val="3"/>
-        </w:numPr>
-        <w:rPr>
-          <w:lang w:val="sr-Latn-RS"/>
-        </w:rPr>
-      </w:pPr>
-      <w:r>
-        <w:rPr>
-          <w:lang w:val="sr-Latn-RS"/>
-        </w:rPr>
-        <w:t>TIM (</w:t>
-      </w:r>
-      <w:r>
-        <w:rPr>
-          <w:i/>
-          <w:iCs/>
-          <w:u w:val="single"/>
-          <w:lang w:val="sr-Latn-RS"/>
-        </w:rPr>
-        <w:t>ID_Vilenjaka</w:t>
-      </w:r>
-      <w:r>
-        <w:rPr>
-          <w:lang w:val="sr-Latn-RS"/>
-        </w:rPr>
-        <w:t xml:space="preserve">, </w:t>
-      </w:r>
-      <w:r>
-        <w:rPr>
-          <w:u w:val="single"/>
-          <w:lang w:val="sr-Latn-RS"/>
-        </w:rPr>
-        <w:t>Naziv</w:t>
-      </w:r>
-      <w:r>
-        <w:rPr>
-          <w:lang w:val="sr-Latn-RS"/>
-        </w:rPr>
-        <w:t>)</w:t>
-      </w:r>
-    </w:p>
-    <w:p>
-      <w:pPr>
-        <w:pStyle w:val="ListParagraph"/>
-        <w:numPr>
-          <w:ilvl w:val="0"/>
-          <w:numId w:val="3"/>
-        </w:numPr>
-        <w:rPr>
-          <w:lang w:val="sr-Latn-RS"/>
-        </w:rPr>
-      </w:pPr>
-      <w:r>
-        <w:rPr>
-          <w:lang w:val="sr-Latn-RS"/>
-        </w:rPr>
-        <w:t>V</w:t>
-      </w:r>
-      <w:r>
-        <w:rPr>
-          <w:lang w:val="sr-Latn-RS"/>
-        </w:rPr>
-        <w:t>ILENJAK_ZA_IRVASE</w:t>
-      </w:r>
-      <w:r>
-        <w:rPr>
-          <w:lang w:val="sr-Latn-RS"/>
-        </w:rPr>
-        <w:t xml:space="preserve"> (</w:t>
-      </w:r>
-      <w:r>
-        <w:rPr>
-          <w:u w:val="single"/>
-          <w:lang w:val="sr-Latn-RS"/>
-        </w:rPr>
-        <w:t xml:space="preserve">ID, </w:t>
-      </w:r>
-      <w:r>
-        <w:rPr>
-          <w:lang w:val="sr-Latn-RS"/>
-        </w:rPr>
-        <w:t>Jedinstveno_ime, Zemlja_porekla, Datum_zapošljavanja)</w:t>
-      </w:r>
-    </w:p>
-    <w:p>
-      <w:pPr>
-        <w:pStyle w:val="ListParagraph"/>
-        <w:numPr>
-          <w:ilvl w:val="0"/>
-          <w:numId w:val="3"/>
-        </w:numPr>
-        <w:rPr>
-          <w:lang w:val="sr-Latn-RS"/>
-        </w:rPr>
-      </w:pPr>
-      <w:r>
-        <w:rPr>
-          <w:lang w:val="sr-Latn-RS"/>
-        </w:rPr>
-        <w:t>VILENJAK_ZA_ISPORUKU_POKLONA (</w:t>
-      </w:r>
-      <w:r>
-        <w:rPr>
-          <w:u w:val="single"/>
-          <w:lang w:val="sr-Latn-RS"/>
-        </w:rPr>
-        <w:t xml:space="preserve">ID, </w:t>
-      </w:r>
-      <w:r>
-        <w:rPr>
-          <w:lang w:val="sr-Latn-RS"/>
-        </w:rPr>
-        <w:t>Jedinstveno_ime, Zemlja_porekla, Datum_zapošljavanja)</w:t>
-      </w:r>
-    </w:p>
-    <w:p>
-      <w:pPr>
-        <w:pStyle w:val="ListParagraph"/>
-        <w:numPr>
-          <w:ilvl w:val="0"/>
-          <w:numId w:val="3"/>
-        </w:numPr>
-        <w:rPr>
-          <w:lang w:val="sr-Latn-RS"/>
-        </w:rPr>
-      </w:pPr>
-      <w:r>
-        <w:rPr>
-          <w:lang w:val="sr-Latn-RS"/>
-        </w:rPr>
-        <w:t>VILENJAK_ZA_POKLON (</w:t>
-      </w:r>
-      <w:r>
-        <w:rPr>
-          <w:u w:val="single"/>
-          <w:lang w:val="sr-Latn-RS"/>
-        </w:rPr>
-        <w:t xml:space="preserve">ID, </w:t>
-      </w:r>
-      <w:r>
-        <w:rPr>
-          <w:lang w:val="sr-Latn-RS"/>
-        </w:rPr>
-        <w:t>Jedinstveno_ime, Zemlja_porekla, Datum_zapošljavanja)</w:t>
-      </w:r>
-    </w:p>
-    <w:p>
-      <w:pPr>
-        <w:pStyle w:val="ListParagraph"/>
-        <w:numPr>
-          <w:ilvl w:val="0"/>
-          <w:numId w:val="3"/>
-        </w:numPr>
-        <w:rPr>
-          <w:lang w:val="sr-Latn-RS"/>
-        </w:rPr>
-      </w:pPr>
-      <w:r>
-        <w:rPr>
-          <w:lang w:val="sr-Latn-RS"/>
-        </w:rPr>
-        <w:t>VILENJAK_ZA_IZRADU_</w:t>
-      </w:r>
-      <w:r>
-        <w:rPr>
-          <w:lang w:val="sr-Latn-RS"/>
-        </w:rPr>
-        <w:t>IGRAČAKA</w:t>
-      </w:r>
-      <w:r>
-        <w:rPr>
-          <w:lang w:val="sr-Latn-RS"/>
-        </w:rPr>
-        <w:t xml:space="preserve"> (</w:t>
-      </w:r>
-      <w:r>
-        <w:rPr>
-          <w:u w:val="single"/>
-          <w:lang w:val="sr-Latn-RS"/>
-        </w:rPr>
-        <w:t xml:space="preserve">ID, </w:t>
-      </w:r>
-      <w:r>
-        <w:rPr>
-          <w:lang w:val="sr-Latn-RS"/>
-        </w:rPr>
-        <w:t>Jedinstveno_ime, Zemlja_porekla, Datum_zapošljavanja, Flag_koordinator, Flag_šef, Datum_postavljanja)</w:t>
       </w:r>
     </w:p>
     <w:p>
@@ -1618,48 +1729,20 @@
         <w:rPr>
           <w:lang w:val="sr-Latn-RS"/>
         </w:rPr>
-        <w:t>VILENJAK_ZA_IZRADU_</w:t>
-      </w:r>
-      <w:r>
-        <w:rPr>
-          <w:lang w:val="sr-Latn-RS"/>
-        </w:rPr>
-        <w:t>IGRAČAKA</w:t>
-      </w:r>
-      <w:r>
-        <w:rPr>
-          <w:lang w:val="sr-Latn-RS"/>
-        </w:rPr>
-        <w:t xml:space="preserve"> (</w:t>
-      </w:r>
-      <w:r>
-        <w:rPr>
-          <w:u w:val="single"/>
-          <w:lang w:val="sr-Latn-RS"/>
-        </w:rPr>
-        <w:t xml:space="preserve">ID, </w:t>
-      </w:r>
-      <w:r>
-        <w:rPr>
-          <w:lang w:val="sr-Latn-RS"/>
-        </w:rPr>
-        <w:t xml:space="preserve">Jedinstveno_ime, Zemlja_porekla, Datum_zapošljavanja, Flag_koordinator, </w:t>
-      </w:r>
-      <w:r>
-        <w:rPr>
-          <w:i/>
-          <w:iCs/>
-          <w:lang w:val="sr-Latn-RS"/>
-        </w:rPr>
-        <w:t>Naziv_</w:t>
-      </w:r>
-      <w:r>
-        <w:rPr>
-          <w:i/>
-          <w:iCs/>
-          <w:lang w:val="sr-Latn-RS"/>
-        </w:rPr>
-        <w:t>tima</w:t>
+        <w:t>VILENJAK(</w:t>
+      </w:r>
+      <w:r>
+        <w:rPr>
+          <w:u w:val="single"/>
+          <w:lang w:val="sr-Latn-RS"/>
+        </w:rPr>
+        <w:t>ID</w:t>
+      </w:r>
+      <w:r>
+        <w:rPr>
+          <w:lang w:val="sr-Latn-RS"/>
+        </w:rPr>
+        <w:t>, Jedinstveno_ime, Zemlja_porekla, Datum_zaposlenja, Vrsta_vilenjaka, Tip_materijala, Flag_koordinator</w:t>
       </w:r>
       <w:r>
         <w:rPr>
@@ -1669,24 +1752,31 @@
       </w:r>
       <w:r>
         <w:rPr>
-          <w:lang w:val="sr-Latn-RS"/>
-        </w:rPr>
-        <w:t>Flag</w:t>
-      </w:r>
-      <w:r>
-        <w:rPr>
-          <w:lang w:val="sr-Latn-RS"/>
-        </w:rPr>
-        <w:t xml:space="preserve">_šef, Datum_postavljanja, </w:t>
-      </w:r>
-      <w:r>
-        <w:rPr>
-          <w:i/>
-          <w:iCs/>
-          <w:lang w:val="sr-Latn-RS"/>
-        </w:rPr>
-        <w:t>ID_dela_radionice</w:t>
-      </w:r>
+          <w:i/>
+          <w:iCs/>
+          <w:lang w:val="sr-Latn-RS"/>
+        </w:rPr>
+        <w:t>Naziv_tima</w:t>
+      </w:r>
+      <w:r>
+        <w:rPr>
+          <w:lang w:val="sr-Latn-RS"/>
+        </w:rPr>
+        <w:t>, Flag_</w:t>
+      </w:r>
+      <w:proofErr w:type="spellStart"/>
+      <w:r>
+        <w:t>šef</w:t>
+      </w:r>
+      <w:proofErr w:type="spellEnd"/>
+      <w:r>
+        <w:t xml:space="preserve">, </w:t>
+      </w:r>
+      <w:proofErr w:type="spellStart"/>
+      <w:r>
+        <w:t>Datum_postavljan</w:t>
+      </w:r>
+      <w:proofErr w:type="spellEnd"/>
       <w:r>
         <w:rPr>
           <w:lang w:val="sr-Latn-RS"/>
@@ -1727,28 +1817,81 @@
         <w:rPr>
           <w:lang w:val="sr-Latn-RS"/>
         </w:rPr>
-        <w:t>VILENJAK_ZA_IRVASE (</w:t>
-      </w:r>
-      <w:r>
-        <w:rPr>
-          <w:u w:val="single"/>
-          <w:lang w:val="sr-Latn-RS"/>
-        </w:rPr>
-        <w:t xml:space="preserve">ID, </w:t>
-      </w:r>
-      <w:r>
-        <w:rPr>
-          <w:lang w:val="sr-Latn-RS"/>
-        </w:rPr>
-        <w:t xml:space="preserve">Jedinstveno_ime, Zemlja_porekla, Datum_zapošljavanja, </w:t>
-      </w:r>
-      <w:r>
-        <w:rPr>
-          <w:i/>
-          <w:iCs/>
-          <w:lang w:val="sr-Latn-RS"/>
-        </w:rPr>
-        <w:t>ID_Irvasa</w:t>
+        <w:t>VILENJAK(</w:t>
+      </w:r>
+      <w:r>
+        <w:rPr>
+          <w:u w:val="single"/>
+          <w:lang w:val="sr-Latn-RS"/>
+        </w:rPr>
+        <w:t>ID</w:t>
+      </w:r>
+      <w:r>
+        <w:rPr>
+          <w:lang w:val="sr-Latn-RS"/>
+        </w:rPr>
+        <w:t xml:space="preserve">, Jedinstveno_ime, Zemlja_porekla, Datum_zaposlenja, Vrsta_vilenjaka, Tip_materijala, Flag_koordinator, </w:t>
+      </w:r>
+      <w:r>
+        <w:rPr>
+          <w:i/>
+          <w:iCs/>
+          <w:lang w:val="sr-Latn-RS"/>
+        </w:rPr>
+        <w:t>Naziv_tima</w:t>
+      </w:r>
+      <w:r>
+        <w:rPr>
+          <w:lang w:val="sr-Latn-RS"/>
+        </w:rPr>
+        <w:t>, Flag_</w:t>
+      </w:r>
+      <w:proofErr w:type="spellStart"/>
+      <w:r>
+        <w:t>šef</w:t>
+      </w:r>
+      <w:proofErr w:type="spellEnd"/>
+      <w:r>
+        <w:t>,</w:t>
+      </w:r>
+      <w:r>
+        <w:t xml:space="preserve"> </w:t>
+      </w:r>
+      <w:proofErr w:type="spellStart"/>
+      <w:r>
+        <w:t>Datum_postavljan</w:t>
+      </w:r>
+      <w:r>
+        <w:t>,</w:t>
+      </w:r>
+      <w:r>
+        <w:rPr>
+          <w:i/>
+          <w:iCs/>
+        </w:rPr>
+        <w:t>ID_Irvasa,ID_Tovara</w:t>
+      </w:r>
+      <w:proofErr w:type="spellEnd"/>
+      <w:r>
+        <w:rPr>
+          <w:i/>
+          <w:iCs/>
+          <w:lang w:val="sr-Latn-RS"/>
+        </w:rPr>
+        <w:t xml:space="preserve">, ID_Dela_radionice, ID_Mentora, </w:t>
+      </w:r>
+      <w:r>
+        <w:rPr>
+          <w:lang w:val="sr-Latn-RS"/>
+        </w:rPr>
+        <w:t>Ocena, Dužina_obuke</w:t>
+      </w:r>
+      <w:r>
+        <w:rPr>
+          <w:i/>
+          <w:iCs/>
+        </w:rPr>
+        <w:t xml:space="preserve"> </w:t>
       </w:r>
       <w:r>
         <w:rPr>
@@ -1772,28 +1915,28 @@
         <w:rPr>
           <w:lang w:val="sr-Latn-RS"/>
         </w:rPr>
-        <w:t>VILENJAK_ZA_ISPORUKU_POKLONA (</w:t>
-      </w:r>
-      <w:r>
-        <w:rPr>
-          <w:u w:val="single"/>
-          <w:lang w:val="sr-Latn-RS"/>
-        </w:rPr>
-        <w:t xml:space="preserve">ID, </w:t>
-      </w:r>
-      <w:r>
-        <w:rPr>
-          <w:lang w:val="sr-Latn-RS"/>
-        </w:rPr>
-        <w:t xml:space="preserve">Jedinstveno_ime, Zemlja_porekla, Datum_zapošljavanja, </w:t>
-      </w:r>
-      <w:r>
-        <w:rPr>
-          <w:i/>
-          <w:iCs/>
-          <w:lang w:val="sr-Latn-RS"/>
-        </w:rPr>
-        <w:t>ID_tovara</w:t>
+        <w:t>POKLON (</w:t>
+      </w:r>
+      <w:r>
+        <w:rPr>
+          <w:u w:val="single"/>
+          <w:lang w:val="sr-Latn-RS"/>
+        </w:rPr>
+        <w:t>ID</w:t>
+      </w:r>
+      <w:r>
+        <w:rPr>
+          <w:lang w:val="sr-Latn-RS"/>
+        </w:rPr>
+        <w:t xml:space="preserve">, Boja, Posveta, </w:t>
+      </w:r>
+      <w:r>
+        <w:rPr>
+          <w:i/>
+          <w:iCs/>
+          <w:lang w:val="sr-Latn-RS"/>
+        </w:rPr>
+        <w:t>ID_Liste_želja, ID_Tovara</w:t>
       </w:r>
       <w:r>
         <w:rPr>
@@ -1817,7 +1960,7 @@
         <w:rPr>
           <w:lang w:val="sr-Latn-RS"/>
         </w:rPr>
-        <w:t>POKLON (</w:t>
+        <w:t>PISMO (</w:t>
       </w:r>
       <w:r>
         <w:rPr>
@@ -1830,15 +1973,21 @@
         <w:rPr>
           <w:lang w:val="sr-Latn-RS"/>
         </w:rPr>
-        <w:t xml:space="preserve">, Boja, Posveta, </w:t>
-      </w:r>
-      <w:r>
-        <w:rPr>
-          <w:i/>
-          <w:iCs/>
-          <w:lang w:val="sr-Latn-RS"/>
-        </w:rPr>
-        <w:t>ID_Liste_želja, ID_Tovara</w:t>
+        <w:t xml:space="preserve">, Tekst, Indeks_dobrote, </w:t>
+      </w:r>
+      <w:r>
+        <w:rPr>
+          <w:i/>
+          <w:iCs/>
+          <w:lang w:val="sr-Latn-RS"/>
+        </w:rPr>
+        <w:t>ID_Liste_želja, ID_Deteta</w:t>
+      </w:r>
+      <w:r>
+        <w:rPr>
+          <w:lang w:val="sr-Latn-RS"/>
+        </w:rPr>
+        <w:t>, Datum_slanja, Datum_prijema</w:t>
       </w:r>
       <w:r>
         <w:rPr>
@@ -1862,57 +2011,6 @@
         <w:rPr>
           <w:lang w:val="sr-Latn-RS"/>
         </w:rPr>
-        <w:t>PISMO (</w:t>
-      </w:r>
-      <w:r>
-        <w:rPr>
-          <w:u w:val="single"/>
-          <w:lang w:val="sr-Latn-RS"/>
-        </w:rPr>
-        <w:t>ID</w:t>
-      </w:r>
-      <w:r>
-        <w:rPr>
-          <w:lang w:val="sr-Latn-RS"/>
-        </w:rPr>
-        <w:t xml:space="preserve">, Tekst, Indeks_dobrote, </w:t>
-      </w:r>
-      <w:r>
-        <w:rPr>
-          <w:i/>
-          <w:iCs/>
-          <w:lang w:val="sr-Latn-RS"/>
-        </w:rPr>
-        <w:t>ID_Liste_želja, ID_Deteta</w:t>
-      </w:r>
-      <w:r>
-        <w:rPr>
-          <w:lang w:val="sr-Latn-RS"/>
-        </w:rPr>
-        <w:t>, Datum_slanja, Datum_prijema</w:t>
-      </w:r>
-      <w:r>
-        <w:rPr>
-          <w:lang w:val="sr-Latn-RS"/>
-        </w:rPr>
-        <w:t>)</w:t>
-      </w:r>
-    </w:p>
-    <w:p>
-      <w:pPr>
-        <w:pStyle w:val="ListParagraph"/>
-        <w:numPr>
-          <w:ilvl w:val="0"/>
-          <w:numId w:val="7"/>
-        </w:numPr>
-        <w:rPr>
-          <w:lang w:val="sr-Latn-RS"/>
-        </w:rPr>
-      </w:pPr>
-      <w:r>
-        <w:rPr>
-          <w:lang w:val="sr-Latn-RS"/>
-        </w:rPr>
         <w:t>IGRAČKA (</w:t>
       </w:r>
       <w:r>
@@ -1958,99 +2056,6 @@
           <w:lang w:val="sr-Latn-RS"/>
         </w:rPr>
         <w:t>, ID_Radionice</w:t>
-      </w:r>
-      <w:r>
-        <w:rPr>
-          <w:lang w:val="sr-Latn-RS"/>
-        </w:rPr>
-        <w:t>)</w:t>
-      </w:r>
-    </w:p>
-    <w:p>
-      <w:pPr>
-        <w:pStyle w:val="ListParagraph"/>
-        <w:numPr>
-          <w:ilvl w:val="0"/>
-          <w:numId w:val="7"/>
-        </w:numPr>
-        <w:rPr>
-          <w:lang w:val="sr-Latn-RS"/>
-        </w:rPr>
-      </w:pPr>
-      <w:r>
-        <w:rPr>
-          <w:lang w:val="sr-Latn-RS"/>
-        </w:rPr>
-        <w:t>VILENJAK_ZA_IZRADU_IGRAČAKA (</w:t>
-      </w:r>
-      <w:r>
-        <w:rPr>
-          <w:u w:val="single"/>
-          <w:lang w:val="sr-Latn-RS"/>
-        </w:rPr>
-        <w:t xml:space="preserve">ID, </w:t>
-      </w:r>
-      <w:r>
-        <w:rPr>
-          <w:lang w:val="sr-Latn-RS"/>
-        </w:rPr>
-        <w:t xml:space="preserve">Jedinstveno_ime, Zemlja_porekla, Datum_zapošljavanja, Flag_koordinator, </w:t>
-      </w:r>
-      <w:r>
-        <w:rPr>
-          <w:i/>
-          <w:iCs/>
-          <w:lang w:val="sr-Latn-RS"/>
-        </w:rPr>
-        <w:t>Naziv_</w:t>
-      </w:r>
-      <w:r>
-        <w:rPr>
-          <w:i/>
-          <w:iCs/>
-          <w:lang w:val="sr-Latn-RS"/>
-        </w:rPr>
-        <w:t>tima</w:t>
-      </w:r>
-      <w:r>
-        <w:rPr>
-          <w:lang w:val="sr-Latn-RS"/>
-        </w:rPr>
-        <w:t xml:space="preserve">, </w:t>
-      </w:r>
-      <w:r>
-        <w:rPr>
-          <w:lang w:val="sr-Latn-RS"/>
-        </w:rPr>
-        <w:t>Flag</w:t>
-      </w:r>
-      <w:r>
-        <w:rPr>
-          <w:lang w:val="sr-Latn-RS"/>
-        </w:rPr>
-        <w:t xml:space="preserve">_šef, Datum_postavljanja, </w:t>
-      </w:r>
-      <w:r>
-        <w:rPr>
-          <w:i/>
-          <w:iCs/>
-          <w:lang w:val="sr-Latn-RS"/>
-        </w:rPr>
-        <w:t>ID_dela_radionice, ID_Dela_radionice</w:t>
-      </w:r>
-      <w:r>
-        <w:rPr>
-          <w:i/>
-          <w:iCs/>
-          <w:lang w:val="sr-Latn-RS"/>
-        </w:rPr>
-        <w:t xml:space="preserve">, ID_Mentora, </w:t>
-      </w:r>
-      <w:r>
-        <w:rPr>
-          <w:lang w:val="sr-Latn-RS"/>
-        </w:rPr>
-        <w:t>Ocena, Dužina_obuke</w:t>
       </w:r>
       <w:r>
         <w:rPr>

</xml_diff>

<commit_message>
poslednja izmena nadam se
</commit_message>
<xml_diff>
--- a/Informacioni sistem Deda Mrazove radionice/Relacioni model.docx
+++ b/Informacioni sistem Deda Mrazove radionice/Relacioni model.docx
@@ -209,7 +209,7 @@
           <w:iCs/>
           <w:lang w:val="sr-Latn-RS"/>
         </w:rPr>
-        <w:t>ID_Liste_želja, ID_Deteta</w:t>
+        <w:t>ID_Deteta</w:t>
       </w:r>
       <w:r>
         <w:rPr>
@@ -238,6 +238,21 @@
           <w:lang w:val="sr-Latn-RS"/>
         </w:rPr>
         <w:t>ID</w:t>
+      </w:r>
+      <w:r>
+        <w:rPr>
+          <w:u w:val="single"/>
+          <w:lang w:val="sr-Latn-RS"/>
+        </w:rPr>
+        <w:t xml:space="preserve">, </w:t>
+      </w:r>
+      <w:r>
+        <w:rPr>
+          <w:i/>
+          <w:iCs/>
+          <w:lang w:val="sr-Latn-RS"/>
+        </w:rPr>
+        <w:t>ID_Pisma</w:t>
       </w:r>
       <w:r>
         <w:rPr>
@@ -1684,7 +1699,7 @@
         <w:rPr>
           <w:lang w:val="sr-Latn-RS"/>
         </w:rPr>
-        <w:t>PISMO (</w:t>
+        <w:t>LISTA_ŽELJA(</w:t>
       </w:r>
       <w:r>
         <w:rPr>
@@ -1697,15 +1712,15 @@
         <w:rPr>
           <w:lang w:val="sr-Latn-RS"/>
         </w:rPr>
-        <w:t xml:space="preserve">, Tekst, Indeks_dobrote, </w:t>
-      </w:r>
-      <w:r>
-        <w:rPr>
-          <w:i/>
-          <w:iCs/>
-          <w:lang w:val="sr-Latn-RS"/>
-        </w:rPr>
-        <w:t>ID_Liste_želja</w:t>
+        <w:t xml:space="preserve">, </w:t>
+      </w:r>
+      <w:r>
+        <w:rPr>
+          <w:i/>
+          <w:iCs/>
+          <w:lang w:val="sr-Latn-RS"/>
+        </w:rPr>
+        <w:t>ID_Pisma</w:t>
       </w:r>
       <w:r>
         <w:rPr>
@@ -1742,14 +1757,93 @@
         <w:rPr>
           <w:lang w:val="sr-Latn-RS"/>
         </w:rPr>
-        <w:t>, Jedinstveno_ime, Zemlja_porekla, Datum_zaposlenja, Vrsta_vilenjaka, Tip_materijala, Flag_koordinator</w:t>
-      </w:r>
-      <w:r>
-        <w:rPr>
-          <w:lang w:val="sr-Latn-RS"/>
-        </w:rPr>
+        <w:t xml:space="preserve">, Jedinstveno_ime, Zemlja_porekla, Datum_zaposlenja, Vrsta_vilenjaka, Tip_materijala, Flag_koordinator, </w:t>
+      </w:r>
+      <w:r>
+        <w:rPr>
+          <w:i/>
+          <w:iCs/>
+          <w:lang w:val="sr-Latn-RS"/>
+        </w:rPr>
+        <w:t>Naziv_tima</w:t>
+      </w:r>
+      <w:r>
+        <w:rPr>
+          <w:lang w:val="sr-Latn-RS"/>
+        </w:rPr>
+        <w:t>, Flag_</w:t>
+      </w:r>
+      <w:proofErr w:type="spellStart"/>
+      <w:r>
+        <w:t>šef</w:t>
+      </w:r>
+      <w:proofErr w:type="spellEnd"/>
+      <w:r>
         <w:t xml:space="preserve">, </w:t>
       </w:r>
+      <w:proofErr w:type="spellStart"/>
+      <w:r>
+        <w:t>Datum_postavljan</w:t>
+      </w:r>
+      <w:r>
+        <w:t>ja</w:t>
+      </w:r>
+      <w:proofErr w:type="spellEnd"/>
+      <w:r>
+        <w:rPr>
+          <w:lang w:val="sr-Latn-RS"/>
+        </w:rPr>
+        <w:t>)</w:t>
+      </w:r>
+    </w:p>
+    <w:p>
+      <w:pPr>
+        <w:pStyle w:val="ListParagraph"/>
+        <w:numPr>
+          <w:ilvl w:val="0"/>
+          <w:numId w:val="1"/>
+        </w:numPr>
+        <w:rPr>
+          <w:lang w:val="sr-Latn-RS"/>
+        </w:rPr>
+      </w:pPr>
+      <w:r>
+        <w:rPr>
+          <w:lang w:val="sr-Latn-RS"/>
+        </w:rPr>
+        <w:t>Prevođenje veza 1:N:</w:t>
+      </w:r>
+    </w:p>
+    <w:p>
+      <w:pPr>
+        <w:pStyle w:val="ListParagraph"/>
+        <w:numPr>
+          <w:ilvl w:val="0"/>
+          <w:numId w:val="7"/>
+        </w:numPr>
+        <w:rPr>
+          <w:lang w:val="sr-Latn-RS"/>
+        </w:rPr>
+      </w:pPr>
+      <w:r>
+        <w:rPr>
+          <w:lang w:val="sr-Latn-RS"/>
+        </w:rPr>
+        <w:t>VILENJAK(</w:t>
+      </w:r>
+      <w:r>
+        <w:rPr>
+          <w:u w:val="single"/>
+          <w:lang w:val="sr-Latn-RS"/>
+        </w:rPr>
+        <w:t>ID</w:t>
+      </w:r>
+      <w:r>
+        <w:rPr>
+          <w:lang w:val="sr-Latn-RS"/>
+        </w:rPr>
+        <w:t xml:space="preserve">, Jedinstveno_ime, Zemlja_porekla, Datum_zaposlenja, Vrsta_vilenjaka, Tip_materijala, Flag_koordinator, </w:t>
+      </w:r>
       <w:r>
         <w:rPr>
           <w:i/>
@@ -1776,9 +1870,43 @@
       <w:r>
         <w:t>Datum_postavljan</w:t>
       </w:r>
+      <w:r>
+        <w:t>ja</w:t>
+      </w:r>
+      <w:r>
+        <w:t>,</w:t>
+      </w:r>
+      <w:r>
+        <w:rPr>
+          <w:i/>
+          <w:iCs/>
+        </w:rPr>
+        <w:t>ID_Irvasa,ID_Tovara</w:t>
+      </w:r>
       <w:proofErr w:type="spellEnd"/>
       <w:r>
         <w:rPr>
+          <w:i/>
+          <w:iCs/>
+          <w:lang w:val="sr-Latn-RS"/>
+        </w:rPr>
+        <w:t xml:space="preserve">, ID_Dela_radionice, ID_Mentora, </w:t>
+      </w:r>
+      <w:r>
+        <w:rPr>
+          <w:lang w:val="sr-Latn-RS"/>
+        </w:rPr>
+        <w:t>Ocena, Dužina_obuke</w:t>
+      </w:r>
+      <w:r>
+        <w:rPr>
+          <w:i/>
+          <w:iCs/>
+        </w:rPr>
+        <w:t xml:space="preserve"> </w:t>
+      </w:r>
+      <w:r>
+        <w:rPr>
           <w:lang w:val="sr-Latn-RS"/>
         </w:rPr>
         <w:t>)</w:t>
@@ -1789,24 +1917,6 @@
         <w:pStyle w:val="ListParagraph"/>
         <w:numPr>
           <w:ilvl w:val="0"/>
-          <w:numId w:val="1"/>
-        </w:numPr>
-        <w:rPr>
-          <w:lang w:val="sr-Latn-RS"/>
-        </w:rPr>
-      </w:pPr>
-      <w:r>
-        <w:rPr>
-          <w:lang w:val="sr-Latn-RS"/>
-        </w:rPr>
-        <w:t>Prevođenje veza 1:N:</w:t>
-      </w:r>
-    </w:p>
-    <w:p>
-      <w:pPr>
-        <w:pStyle w:val="ListParagraph"/>
-        <w:numPr>
-          <w:ilvl w:val="0"/>
           <w:numId w:val="7"/>
         </w:numPr>
         <w:rPr>
@@ -1817,7 +1927,7 @@
         <w:rPr>
           <w:lang w:val="sr-Latn-RS"/>
         </w:rPr>
-        <w:t>VILENJAK(</w:t>
+        <w:t>POKLON (</w:t>
       </w:r>
       <w:r>
         <w:rPr>
@@ -1830,68 +1940,15 @@
         <w:rPr>
           <w:lang w:val="sr-Latn-RS"/>
         </w:rPr>
-        <w:t xml:space="preserve">, Jedinstveno_ime, Zemlja_porekla, Datum_zaposlenja, Vrsta_vilenjaka, Tip_materijala, Flag_koordinator, </w:t>
-      </w:r>
-      <w:r>
-        <w:rPr>
-          <w:i/>
-          <w:iCs/>
-          <w:lang w:val="sr-Latn-RS"/>
-        </w:rPr>
-        <w:t>Naziv_tima</w:t>
-      </w:r>
-      <w:r>
-        <w:rPr>
-          <w:lang w:val="sr-Latn-RS"/>
-        </w:rPr>
-        <w:t>, Flag_</w:t>
-      </w:r>
-      <w:proofErr w:type="spellStart"/>
-      <w:r>
-        <w:t>šef</w:t>
-      </w:r>
-      <w:proofErr w:type="spellEnd"/>
-      <w:r>
-        <w:t>,</w:t>
-      </w:r>
-      <w:r>
-        <w:t xml:space="preserve"> </w:t>
-      </w:r>
-      <w:proofErr w:type="spellStart"/>
-      <w:r>
-        <w:t>Datum_postavljan</w:t>
-      </w:r>
-      <w:r>
-        <w:t>,</w:t>
-      </w:r>
-      <w:r>
-        <w:rPr>
-          <w:i/>
-          <w:iCs/>
-        </w:rPr>
-        <w:t>ID_Irvasa,ID_Tovara</w:t>
-      </w:r>
-      <w:proofErr w:type="spellEnd"/>
-      <w:r>
-        <w:rPr>
-          <w:i/>
-          <w:iCs/>
-          <w:lang w:val="sr-Latn-RS"/>
-        </w:rPr>
-        <w:t xml:space="preserve">, ID_Dela_radionice, ID_Mentora, </w:t>
-      </w:r>
-      <w:r>
-        <w:rPr>
-          <w:lang w:val="sr-Latn-RS"/>
-        </w:rPr>
-        <w:t>Ocena, Dužina_obuke</w:t>
-      </w:r>
-      <w:r>
-        <w:rPr>
-          <w:i/>
-          <w:iCs/>
-        </w:rPr>
-        <w:t xml:space="preserve"> </w:t>
+        <w:t xml:space="preserve">, Boja, Posveta, </w:t>
+      </w:r>
+      <w:r>
+        <w:rPr>
+          <w:i/>
+          <w:iCs/>
+          <w:lang w:val="sr-Latn-RS"/>
+        </w:rPr>
+        <w:t>ID_Liste_želja, ID_Tovara</w:t>
       </w:r>
       <w:r>
         <w:rPr>
@@ -1915,7 +1972,7 @@
         <w:rPr>
           <w:lang w:val="sr-Latn-RS"/>
         </w:rPr>
-        <w:t>POKLON (</w:t>
+        <w:t>PISMO (</w:t>
       </w:r>
       <w:r>
         <w:rPr>
@@ -1928,51 +1985,6 @@
         <w:rPr>
           <w:lang w:val="sr-Latn-RS"/>
         </w:rPr>
-        <w:t xml:space="preserve">, Boja, Posveta, </w:t>
-      </w:r>
-      <w:r>
-        <w:rPr>
-          <w:i/>
-          <w:iCs/>
-          <w:lang w:val="sr-Latn-RS"/>
-        </w:rPr>
-        <w:t>ID_Liste_želja, ID_Tovara</w:t>
-      </w:r>
-      <w:r>
-        <w:rPr>
-          <w:lang w:val="sr-Latn-RS"/>
-        </w:rPr>
-        <w:t>)</w:t>
-      </w:r>
-    </w:p>
-    <w:p>
-      <w:pPr>
-        <w:pStyle w:val="ListParagraph"/>
-        <w:numPr>
-          <w:ilvl w:val="0"/>
-          <w:numId w:val="7"/>
-        </w:numPr>
-        <w:rPr>
-          <w:lang w:val="sr-Latn-RS"/>
-        </w:rPr>
-      </w:pPr>
-      <w:r>
-        <w:rPr>
-          <w:lang w:val="sr-Latn-RS"/>
-        </w:rPr>
-        <w:t>PISMO (</w:t>
-      </w:r>
-      <w:r>
-        <w:rPr>
-          <w:u w:val="single"/>
-          <w:lang w:val="sr-Latn-RS"/>
-        </w:rPr>
-        <w:t>ID</w:t>
-      </w:r>
-      <w:r>
-        <w:rPr>
-          <w:lang w:val="sr-Latn-RS"/>
-        </w:rPr>
         <w:t xml:space="preserve">, Tekst, Indeks_dobrote, </w:t>
       </w:r>
       <w:r>
@@ -1981,7 +1993,7 @@
           <w:iCs/>
           <w:lang w:val="sr-Latn-RS"/>
         </w:rPr>
-        <w:t>ID_Liste_želja, ID_Deteta</w:t>
+        <w:t>ID_Deteta</w:t>
       </w:r>
       <w:r>
         <w:rPr>

</xml_diff>